<commit_message>
:sparkles: Add access level fields to acknowledgement template.
</commit_message>
<xml_diff>
--- a/api/src/templates/information-sharing-agreements/acknowledgement-template.docx
+++ b/api/src/templates/information-sharing-agreements/acknowledgement-template.docx
@@ -872,7 +872,7 @@
         <w:t xml:space="preserve"> they accept the terms and conditions reflected wherein, and will remain in effect until the following:</w:t>
       </w:r>
     </w:p>
-    <w:p xmlns:wp14="http://schemas.microsoft.com/office/word/2010/wordml" wp14:paraId="63905421" wp14:textId="03F7FBEB">
+    <w:p xmlns:wp14="http://schemas.microsoft.com/office/word/2010/wordml" wp14:paraId="63905421" wp14:textId="74E58566">
       <w:pPr>
         <w:pStyle w:val="Normal"/>
         <w:suppressLineNumbers w:val="0"/>
@@ -947,6 +947,10 @@
       </w:r>
       <w:r>
         <w:rPr/>
+        <w:t>}</w:t>
+      </w:r>
+      <w:r>
+        <w:rPr/>
         <w:t>{/</w:t>
       </w:r>
       <w:r>
@@ -983,19 +987,15 @@
       </w:r>
       <w:r>
         <w:rPr/>
-        <w:t>e</w:t>
-      </w:r>
-      <w:r>
-        <w:rPr/>
-        <w:t>nd_</w:t>
-      </w:r>
-      <w:r>
-        <w:rPr/>
-        <w:t>d</w:t>
-      </w:r>
-      <w:r>
-        <w:rPr/>
-        <w:t>ate}{</w:t>
+        <w:t>end_</w:t>
+      </w:r>
+      <w:r>
+        <w:rPr/>
+        <w:t>date</w:t>
+      </w:r>
+      <w:r>
+        <w:rPr/>
+        <w:t>}{</w:t>
       </w:r>
       <w:r>
         <w:rPr/>
@@ -1007,11 +1007,7 @@
       </w:r>
       <w:r>
         <w:rPr/>
-        <w:t>e</w:t>
-      </w:r>
-      <w:r>
-        <w:rPr/>
-        <w:t>xpiration</w:t>
+        <w:t>expiration</w:t>
       </w:r>
       <w:r>
         <w:rPr/>
@@ -1609,13 +1605,26 @@
         <w:t xml:space="preserve"> to consider this TK must have a work need that complies with the criteria of this agreement, adhere to the terms and conditions and uphold the equivalent protection standards YG would normally apply to information provided by another government that is considered:</w:t>
       </w:r>
     </w:p>
-    <w:p xmlns:wp14="http://schemas.microsoft.com/office/word/2010/wordml" wp14:paraId="2908F83D" wp14:textId="4EEC21AF">
-      <w:pPr>
-        <w:pStyle w:val="Normal"/>
-      </w:pPr>
-      <w:r>
-        <w:rPr/>
-        <w:t xml:space="preserve">☐ </w:t>
+    <w:p xmlns:wp14="http://schemas.microsoft.com/office/word/2010/wordml" wp14:paraId="1A2DE757" wp14:textId="3A7C4CFF">
+      <w:pPr>
+        <w:pStyle w:val="Normal"/>
+        <w:suppressLineNumbers w:val="0"/>
+        <w:bidi w:val="0"/>
+        <w:spacing w:before="0" w:beforeAutospacing="off" w:after="160" w:afterAutospacing="off" w:line="279" w:lineRule="auto"/>
+        <w:ind w:left="0" w:right="0"/>
+        <w:jc w:val="left"/>
+      </w:pPr>
+      <w:r>
+        <w:rPr/>
+        <w:t>{#access_level.is_</w:t>
+      </w:r>
+      <w:r>
+        <w:rPr/>
+        <w:t>internal}☒</w:t>
+      </w:r>
+      <w:r>
+        <w:rPr/>
+        <w:t xml:space="preserve"> </w:t>
       </w:r>
       <w:r>
         <w:rPr>
@@ -1626,7 +1635,18 @@
       </w:r>
       <w:r>
         <w:rPr/>
-        <w:t xml:space="preserve"> to all YG employees across all departments. This TK is not accessible to the public and has been shared for YG’s internal information only. Any YG employees who access this TK understand there could be negative impacts </w:t>
+        <w:t xml:space="preserve"> to all YG employees across all departments. This TK is not accessible to the public and has been shared for YG’s internal information only. Any YG employees who access this TK understand there could be </w:t>
+      </w:r>
+      <w:r>
+        <w:rPr>
+          <w:b w:val="1"/>
+          <w:bCs w:val="1"/>
+        </w:rPr>
+        <w:t>negative</w:t>
+      </w:r>
+      <w:r>
+        <w:rPr/>
+        <w:t xml:space="preserve"> impacts </w:t>
       </w:r>
       <w:r>
         <w:rPr/>
@@ -1642,14 +1662,70 @@
       </w:r>
       <w:r>
         <w:rPr/>
-        <w:t xml:space="preserve"> personnel. </w:t>
-      </w:r>
-      <w:r>
-        <w:br/>
-      </w:r>
-      <w:r>
-        <w:rPr/>
-        <w:t xml:space="preserve">☐ PROTECTED and LIMITED to employees from Choose an item. TK is sensitive and could damage intergovernmental relations, negatively </w:t>
+        <w:t xml:space="preserve"> </w:t>
+      </w:r>
+      <w:r>
+        <w:rPr/>
+        <w:t>personnel.</w:t>
+      </w:r>
+      <w:r>
+        <w:rPr/>
+        <w:t>{</w:t>
+      </w:r>
+      <w:r>
+        <w:rPr/>
+        <w:t>/</w:t>
+      </w:r>
+      <w:r>
+        <w:rPr/>
+        <w:t>access_level.is_internal</w:t>
+      </w:r>
+      <w:r>
+        <w:rPr/>
+        <w:t>}</w:t>
+      </w:r>
+      <w:r>
+        <w:rPr/>
+        <w:t>{#access_level.is_protected_and_</w:t>
+      </w:r>
+      <w:r>
+        <w:rPr/>
+        <w:t>limited}</w:t>
+      </w:r>
+      <w:r>
+        <w:rPr/>
+        <w:t>☒</w:t>
+      </w:r>
+      <w:r>
+        <w:rPr/>
+        <w:t xml:space="preserve"> </w:t>
+      </w:r>
+      <w:r>
+        <w:rPr>
+          <w:b w:val="1"/>
+          <w:bCs w:val="1"/>
+        </w:rPr>
+        <w:t>PROTECTED and LIMITED</w:t>
+      </w:r>
+      <w:r>
+        <w:rPr/>
+        <w:t xml:space="preserve"> to employees from </w:t>
+      </w:r>
+      <w:r>
+        <w:rPr/>
+        <w:t>{</w:t>
+      </w:r>
+      <w:r>
+        <w:rPr/>
+        <w:t>access_level_department_restriction</w:t>
+      </w:r>
+      <w:r>
+        <w:rPr/>
+        <w:t>}</w:t>
+      </w:r>
+      <w:r>
+        <w:rPr/>
+        <w:t xml:space="preserve">. TK is sensitive and could damage intergovernmental relations, negatively </w:t>
       </w:r>
       <w:r>
         <w:rPr/>
@@ -1665,22 +1741,102 @@
       </w:r>
       <w:r>
         <w:rPr/>
-        <w:t xml:space="preserve"> personnel.  </w:t>
-      </w:r>
-      <w:r>
-        <w:br/>
-      </w:r>
-      <w:r>
-        <w:rPr/>
-        <w:t xml:space="preserve">☐ CONFIDENTIAL and RESTRICTED to employees within [specify branch or unit], </w:t>
-      </w:r>
-      <w:r>
-        <w:rPr/>
-        <w:t>with  Choose</w:t>
-      </w:r>
-      <w:r>
-        <w:rPr/>
-        <w:t xml:space="preserve"> an item. TK is </w:t>
+        <w:t xml:space="preserve"> </w:t>
+      </w:r>
+      <w:r>
+        <w:rPr/>
+        <w:t>personnel.</w:t>
+      </w:r>
+      <w:r>
+        <w:rPr/>
+        <w:t>{</w:t>
+      </w:r>
+      <w:r>
+        <w:rPr/>
+        <w:t>/</w:t>
+      </w:r>
+      <w:r>
+        <w:rPr/>
+        <w:t>access_level.is_protected_and_limite</w:t>
+      </w:r>
+      <w:r>
+        <w:rPr/>
+        <w:t>d</w:t>
+      </w:r>
+      <w:r>
+        <w:rPr/>
+        <w:t>}</w:t>
+      </w:r>
+      <w:r>
+        <w:rPr/>
+        <w:t>{#access_level.is_confidential_and_restricted}☒</w:t>
+      </w:r>
+      <w:r>
+        <w:rPr/>
+        <w:t xml:space="preserve"> </w:t>
+      </w:r>
+      <w:r>
+        <w:rPr>
+          <w:b w:val="1"/>
+          <w:bCs w:val="1"/>
+        </w:rPr>
+        <w:t>CONFIDENTIAL and RESTRICTED</w:t>
+      </w:r>
+      <w:r>
+        <w:rPr/>
+        <w:t xml:space="preserve"> to employees within </w:t>
+      </w:r>
+      <w:r>
+        <w:rPr/>
+        <w:t>{</w:t>
+      </w:r>
+      <w:r>
+        <w:rPr/>
+        <w:t>department_branch_unit_hierarchy</w:t>
+      </w:r>
+      <w:r>
+        <w:rPr/>
+        <w:t>}</w:t>
+      </w:r>
+      <w:r>
+        <w:rPr/>
+        <w:t>{#has_additional_access_restrictions}</w:t>
+      </w:r>
+      <w:r>
+        <w:rPr/>
+        <w:t xml:space="preserve">, </w:t>
+      </w:r>
+      <w:r>
+        <w:rPr/>
+        <w:t xml:space="preserve">with </w:t>
+      </w:r>
+      <w:r>
+        <w:rPr/>
+        <w:t>{</w:t>
+      </w:r>
+      <w:r>
+        <w:rPr/>
+        <w:t>additional_access_restrictions</w:t>
+      </w:r>
+      <w:r>
+        <w:rPr/>
+        <w:t>}</w:t>
+      </w:r>
+      <w:r>
+        <w:rPr/>
+        <w:t>{/</w:t>
+      </w:r>
+      <w:r>
+        <w:rPr/>
+        <w:t>has_additional_access_restrictions</w:t>
+      </w:r>
+      <w:r>
+        <w:rPr/>
+        <w:t>}</w:t>
+      </w:r>
+      <w:r>
+        <w:rPr/>
+        <w:t xml:space="preserve">. TK is </w:t>
       </w:r>
       <w:r>
         <w:rPr/>
@@ -1688,7 +1844,18 @@
       </w:r>
       <w:r>
         <w:rPr/>
-        <w:t xml:space="preserve"> or sacred and could significantly damage intergovernmental relations, reputation(s), result in legal action or </w:t>
+        <w:t xml:space="preserve"> or sacred and could </w:t>
+      </w:r>
+      <w:r>
+        <w:rPr>
+          <w:b w:val="1"/>
+          <w:bCs w:val="1"/>
+        </w:rPr>
+        <w:t>significantly damage</w:t>
+      </w:r>
+      <w:r>
+        <w:rPr/>
+        <w:t xml:space="preserve"> intergovernmental relations, reputation(s), result in legal action or </w:t>
       </w:r>
       <w:r>
         <w:rPr/>
@@ -1704,77 +1871,93 @@
       </w:r>
       <w:r>
         <w:rPr/>
-        <w:t xml:space="preserve"> personnel.  </w:t>
-      </w:r>
-      <w:r>
-        <w:br/>
-      </w:r>
-      <w:r>
-        <w:rPr/>
-        <w:t xml:space="preserve">☐ ADDITIONAL MEASURES include the following: </w:t>
-      </w:r>
-      <w:r>
-        <w:br/>
-      </w:r>
-      <w:r>
-        <w:rPr/>
-        <w:t xml:space="preserve"> </w:t>
-      </w:r>
-    </w:p>
-    <w:p xmlns:wp14="http://schemas.microsoft.com/office/word/2010/wordml" wp14:paraId="3F500941" wp14:textId="616A69E1">
-      <w:pPr>
-        <w:pStyle w:val="Normal"/>
-      </w:pPr>
-      <w:r>
-        <w:rPr/>
-        <w:t xml:space="preserve"> </w:t>
-      </w:r>
-    </w:p>
-    <w:p xmlns:wp14="http://schemas.microsoft.com/office/word/2010/wordml" wp14:paraId="7DC3F3B2" wp14:textId="12A63734">
-      <w:pPr>
-        <w:pStyle w:val="Normal"/>
-      </w:pPr>
-      <w:r>
-        <w:rPr/>
-        <w:t xml:space="preserve"> </w:t>
-      </w:r>
-    </w:p>
-    <w:p xmlns:wp14="http://schemas.microsoft.com/office/word/2010/wordml" wp14:paraId="121F83C4" wp14:textId="783A7ABA">
-      <w:pPr>
-        <w:pStyle w:val="Normal"/>
-      </w:pPr>
-      <w:r>
-        <w:rPr/>
-        <w:t xml:space="preserve"> </w:t>
-      </w:r>
-    </w:p>
-    <w:p xmlns:wp14="http://schemas.microsoft.com/office/word/2010/wordml" wp14:paraId="07F8A8B7" wp14:textId="1BF40F80">
-      <w:pPr>
-        <w:pStyle w:val="Normal"/>
-      </w:pPr>
-      <w:r>
-        <w:rPr/>
-        <w:t xml:space="preserve"> </w:t>
-      </w:r>
-    </w:p>
-    <w:p xmlns:wp14="http://schemas.microsoft.com/office/word/2010/wordml" wp14:paraId="1DAD67FD" wp14:textId="75831817">
-      <w:pPr>
-        <w:pStyle w:val="Normal"/>
-      </w:pPr>
-      <w:r>
-        <w:rPr/>
-        <w:t xml:space="preserve"> </w:t>
-      </w:r>
-      <w:r>
-        <w:br/>
-      </w:r>
-      <w:r>
-        <w:rPr/>
-        <w:t xml:space="preserve">5. YG acknowledges the confidentiality and access identified above and will receive TK as / in: (select option) </w:t>
-      </w:r>
-      <w:r>
-        <w:br/>
-      </w:r>
+        <w:t xml:space="preserve"> personnel.</w:t>
+      </w:r>
+      <w:r>
+        <w:br/>
+      </w:r>
+      <w:r>
+        <w:rPr/>
+        <w:t>{#has_additional_access_</w:t>
+      </w:r>
+      <w:r>
+        <w:rPr/>
+        <w:t>restrictions}☒</w:t>
+      </w:r>
+      <w:r>
+        <w:rPr/>
+        <w:t xml:space="preserve"> </w:t>
+      </w:r>
+      <w:r>
+        <w:rPr>
+          <w:b w:val="1"/>
+          <w:bCs w:val="1"/>
+        </w:rPr>
+        <w:t>ADDITIONAL MEASURES</w:t>
+      </w:r>
+      <w:r>
+        <w:rPr/>
+        <w:t xml:space="preserve"> include the following:</w:t>
+      </w:r>
+      <w:r>
+        <w:br/>
+      </w:r>
+      <w:r>
+        <w:rPr/>
+        <w:t>{additional_access_restrictions}</w:t>
+      </w:r>
+      <w:r>
+        <w:rPr/>
+        <w:t>{/</w:t>
+      </w:r>
+      <w:r>
+        <w:rPr/>
+        <w:t>has_additional_access_restrictions</w:t>
+      </w:r>
+      <w:r>
+        <w:rPr/>
+        <w:t>}</w:t>
+      </w:r>
+      <w:r>
+        <w:rPr/>
+        <w:t>{/</w:t>
+      </w:r>
+      <w:r>
+        <w:rPr/>
+        <w:t>access_level.is_confidential_and_restricted</w:t>
+      </w:r>
+      <w:r>
+        <w:rPr/>
+        <w:t>}</w:t>
+      </w:r>
+    </w:p>
+    <w:p xmlns:wp14="http://schemas.microsoft.com/office/word/2010/wordml" wp14:paraId="2BE2EE40" wp14:textId="3028EB42">
+      <w:pPr>
+        <w:pStyle w:val="Heading3"/>
+        <w:bidi w:val="0"/>
+      </w:pPr>
+      <w:r>
+        <w:rPr/>
+        <w:t xml:space="preserve">5. YG acknowledges the confidentiality and access </w:t>
+      </w:r>
+      <w:r>
+        <w:rPr/>
+        <w:t>identified</w:t>
+      </w:r>
+      <w:r>
+        <w:rPr/>
+        <w:t xml:space="preserve"> above and will receive TK as / in:</w:t>
+      </w:r>
+    </w:p>
+    <w:p xmlns:wp14="http://schemas.microsoft.com/office/word/2010/wordml" wp14:paraId="1DAD67FD" wp14:textId="2C0D196F">
+      <w:pPr>
+        <w:pStyle w:val="Normal"/>
+        <w:suppressLineNumbers w:val="0"/>
+        <w:bidi w:val="0"/>
+        <w:spacing w:before="0" w:beforeAutospacing="off" w:after="160" w:afterAutospacing="off" w:line="279" w:lineRule="auto"/>
+        <w:ind w:left="0" w:right="0"/>
+        <w:jc w:val="left"/>
+      </w:pPr>
       <w:r>
         <w:rPr/>
         <w:t xml:space="preserve">☐ ACCORDANCE with the terms and conditions of this agreement.  </w:t>
@@ -1798,14 +1981,30 @@
       </w:r>
       <w:r>
         <w:rPr/>
-        <w:t xml:space="preserve">6. Authorised application of TK:  </w:t>
-      </w:r>
-      <w:r>
-        <w:br/>
-      </w:r>
-      <w:r>
-        <w:rPr/>
-        <w:t xml:space="preserve">Describe how TK may be reflected in or considered for the described purpose. Include if YG intends to share any materials pertaining to the outcome of this agreement. </w:t>
+        <w:t xml:space="preserve">6. </w:t>
+      </w:r>
+      <w:r>
+        <w:rPr/>
+        <w:t>Authorised</w:t>
+      </w:r>
+      <w:r>
+        <w:rPr/>
+        <w:t xml:space="preserve"> application of TK:  </w:t>
+      </w:r>
+      <w:r>
+        <w:br/>
+      </w:r>
+      <w:r>
+        <w:rPr/>
+        <w:t xml:space="preserve">Describe how TK may be reflected in or considered for the described purpose. Include if YG intends to share any materials </w:t>
+      </w:r>
+      <w:r>
+        <w:rPr/>
+        <w:t>pertaining to</w:t>
+      </w:r>
+      <w:r>
+        <w:rPr/>
+        <w:t xml:space="preserve"> the outcome of this agreement. </w:t>
       </w:r>
       <w:r>
         <w:br/>
@@ -2560,8 +2759,8 @@
       <w:pgMar w:top="1440" w:right="1440" w:bottom="1440" w:left="1440" w:header="720" w:footer="720" w:gutter="0"/>
       <w:cols w:space="720"/>
       <w:docGrid w:linePitch="360"/>
-      <w:headerReference w:type="default" r:id="R572649c21c7c4e0b"/>
-      <w:footerReference w:type="default" r:id="R3d118c1399e74943"/>
+      <w:headerReference w:type="default" r:id="Ra2b60c3f34114749"/>
+      <w:footerReference w:type="default" r:id="R646f71d3d3ef4485"/>
     </w:sectPr>
   </w:body>
 </w:document>
@@ -3406,7 +3605,7 @@
     <w:next w:val="Normal"/>
     <w:link w:val="Heading1Char"/>
     <w:qFormat/>
-    <w:rsid w:val="3D43B9DA"/>
+    <w:rsid w:val="3EC4E0FB"/>
     <w:rPr>
       <w:rFonts w:ascii="Aptos Display" w:hAnsi="Aptos Display" w:eastAsia="" w:cs="" w:asciiTheme="majorAscii" w:hAnsiTheme="majorAscii" w:eastAsiaTheme="majorEastAsia" w:cstheme="majorBidi"/>
       <w:b w:val="1"/>
@@ -3427,7 +3626,7 @@
     <w:name w:val="Heading 1 Char"/>
     <w:basedOn w:val="DefaultParagraphFont"/>
     <w:link w:val="Heading1"/>
-    <w:rsid w:val="3D43B9DA"/>
+    <w:rsid w:val="3EC4E0FB"/>
     <w:rPr>
       <w:rFonts w:ascii="Aptos Display" w:hAnsi="Aptos Display" w:eastAsia="" w:cs="" w:asciiTheme="majorAscii" w:hAnsiTheme="majorAscii" w:eastAsiaTheme="majorEastAsia" w:cstheme="majorBidi"/>
       <w:b w:val="1"/>
@@ -3443,7 +3642,7 @@
     <w:next w:val="Normal"/>
     <w:unhideWhenUsed/>
     <w:qFormat/>
-    <w:rsid w:val="3D43B9DA"/>
+    <w:rsid w:val="3EC4E0FB"/>
     <w:rPr>
       <w:rFonts w:ascii="Aptos Display" w:hAnsi="Aptos Display" w:eastAsia="" w:cs="" w:asciiTheme="majorAscii" w:hAnsiTheme="majorAscii" w:eastAsiaTheme="majorEastAsia" w:cstheme="majorBidi"/>
       <w:b w:val="1"/>
@@ -3477,7 +3676,7 @@
     <w:name w:val="Subtle Reference"/>
     <w:basedOn w:val="DefaultParagraphFont"/>
     <w:qFormat/>
-    <w:rsid w:val="3D43B9DA"/>
+    <w:rsid w:val="3EC4E0FB"/>
     <w:rPr>
       <w:rFonts w:ascii="Nunito Sans" w:hAnsi="Nunito Sans" w:eastAsia="Nunito Sans" w:cs="Nunito Sans"/>
       <w:b w:val="0"/>
@@ -3501,7 +3700,7 @@
     <w:unhideWhenUsed/>
     <w:link w:val="Heading3Char"/>
     <w:qFormat/>
-    <w:rsid w:val="3D43B9DA"/>
+    <w:rsid w:val="3EC4E0FB"/>
     <w:rPr>
       <w:rFonts w:ascii="Aptos" w:hAnsi="Aptos" w:eastAsia="" w:cs="" w:asciiTheme="minorAscii" w:hAnsiTheme="minorAscii" w:eastAsiaTheme="majorEastAsia" w:cstheme="majorBidi"/>
       <w:b w:val="1"/>
@@ -3524,7 +3723,7 @@
     <w:unhideWhenUsed/>
     <w:link w:val="Heading4Char"/>
     <w:qFormat/>
-    <w:rsid w:val="3D43B9DA"/>
+    <w:rsid w:val="3EC4E0FB"/>
     <w:rPr>
       <w:rFonts w:ascii="Aptos" w:hAnsi="Aptos" w:eastAsia="" w:cs="" w:asciiTheme="minorAscii" w:hAnsiTheme="minorAscii" w:eastAsiaTheme="minorEastAsia" w:cstheme="minorBidi"/>
       <w:sz w:val="28"/>
@@ -3692,7 +3891,7 @@
     <w:name w:val="Intense Reference"/>
     <w:basedOn w:val="Strong"/>
     <w:qFormat/>
-    <w:rsid w:val="3D43B9DA"/>
+    <w:rsid w:val="3EC4E0FB"/>
     <w:rPr>
       <w:rFonts w:ascii="Aptos" w:hAnsi="Aptos" w:eastAsia="" w:cs="" w:asciiTheme="minorAscii" w:hAnsiTheme="minorAscii" w:eastAsiaTheme="minorEastAsia" w:cstheme="minorBidi"/>
       <w:sz w:val="32"/>
@@ -3716,7 +3915,7 @@
     <w:name w:val="Heading 3 Char"/>
     <w:basedOn w:val="DefaultParagraphFont"/>
     <w:link w:val="Heading3"/>
-    <w:rsid w:val="3D43B9DA"/>
+    <w:rsid w:val="3EC4E0FB"/>
     <w:rPr>
       <w:rFonts w:ascii="Aptos" w:hAnsi="Aptos" w:eastAsia="" w:cs="" w:asciiTheme="minorAscii" w:hAnsiTheme="minorAscii" w:eastAsiaTheme="majorEastAsia" w:cstheme="majorBidi"/>
       <w:b w:val="1"/>
@@ -3730,7 +3929,7 @@
     <w:name w:val="Heading 4 Char"/>
     <w:basedOn w:val="Normal"/>
     <w:link w:val="Heading4"/>
-    <w:rsid w:val="3D43B9DA"/>
+    <w:rsid w:val="3EC4E0FB"/>
     <w:rPr>
       <w:rFonts w:ascii="Aptos" w:hAnsi="Aptos" w:eastAsia="" w:cs="" w:asciiTheme="minorAscii" w:hAnsiTheme="minorAscii" w:eastAsiaTheme="minorEastAsia" w:cstheme="minorBidi"/>
       <w:sz w:val="28"/>
@@ -3900,7 +4099,7 @@
     <w:name w:val="Strong"/>
     <w:basedOn w:val="DefaultParagraphFont"/>
     <w:qFormat/>
-    <w:rsid w:val="3D43B9DA"/>
+    <w:rsid w:val="3EC4E0FB"/>
     <w:rPr>
       <w:b w:val="1"/>
       <w:bCs w:val="1"/>

</xml_diff>

<commit_message>
:sparkles: Add confidentiality type and authorized application to acknowledgement template.
</commit_message>
<xml_diff>
--- a/api/src/templates/information-sharing-agreements/acknowledgement-template.docx
+++ b/api/src/templates/information-sharing-agreements/acknowledgement-template.docx
@@ -5,6 +5,7 @@
     <w:p>
       <w:pPr>
         <w:pStyle w:val="Title"/>
+        <w:spacing w:line="240" w:lineRule="auto"/>
         <w:jc w:val="center"/>
       </w:pPr>
       <w:r>
@@ -74,6 +75,7 @@
     <w:p xmlns:wp14="http://schemas.microsoft.com/office/word/2010/wordml" wp14:paraId="2D277C01" wp14:textId="7E42EF11">
       <w:pPr>
         <w:pStyle w:val="Normal"/>
+        <w:spacing w:line="240" w:lineRule="auto"/>
       </w:pPr>
     </w:p>
     <w:p xmlns:wp14="http://schemas.microsoft.com/office/word/2010/wordml" wp14:paraId="30FF5632" wp14:textId="113D25E6">
@@ -93,7 +95,11 @@
       </w:r>
       <w:r>
         <w:rPr/>
-        <w:t xml:space="preserve"> of Yukon recognizes Yukon First Nations and Indigenous governments and groups as the rightful owners of their Traditional Knowledge, and the right to </w:t>
+        <w:t xml:space="preserve"> </w:t>
+      </w:r>
+      <w:r>
+        <w:rPr/>
+        <w:t xml:space="preserve">of Yukon recognizes Yukon First Nations and Indigenous governments and groups as the rightful owners of their Traditional Knowledge, and the right to </w:t>
       </w:r>
       <w:r>
         <w:rPr/>
@@ -101,7 +107,15 @@
       </w:r>
       <w:r>
         <w:rPr/>
-        <w:t xml:space="preserve"> if, and under what necessary protection measures they </w:t>
+        <w:t xml:space="preserve"> </w:t>
+      </w:r>
+      <w:r>
+        <w:rPr/>
+        <w:t>if</w:t>
+      </w:r>
+      <w:r>
+        <w:rPr/>
+        <w:t xml:space="preserve">, and under what necessary protection measures they </w:t>
       </w:r>
       <w:r>
         <w:rPr/>
@@ -135,7 +149,7 @@
           <w:ilvl w:val="0"/>
           <w:numId w:val="1"/>
         </w:numPr>
-        <w:spacing w:after="120" w:afterAutospacing="off" w:line="276" w:lineRule="auto"/>
+        <w:spacing w:after="120" w:afterAutospacing="off" w:line="240" w:lineRule="auto"/>
         <w:contextualSpacing w:val="0"/>
         <w:rPr/>
       </w:pPr>
@@ -187,7 +201,7 @@
           <w:ilvl w:val="0"/>
           <w:numId w:val="1"/>
         </w:numPr>
-        <w:spacing w:after="120" w:afterAutospacing="off" w:line="276" w:lineRule="auto"/>
+        <w:spacing w:after="120" w:afterAutospacing="off" w:line="240" w:lineRule="auto"/>
         <w:contextualSpacing w:val="0"/>
         <w:rPr/>
       </w:pPr>
@@ -211,7 +225,7 @@
           <w:ilvl w:val="0"/>
           <w:numId w:val="1"/>
         </w:numPr>
-        <w:spacing w:after="120" w:afterAutospacing="off" w:line="276" w:lineRule="auto"/>
+        <w:spacing w:after="120" w:afterAutospacing="off" w:line="240" w:lineRule="auto"/>
         <w:contextualSpacing w:val="0"/>
         <w:rPr/>
       </w:pPr>
@@ -246,7 +260,7 @@
           <w:ilvl w:val="0"/>
           <w:numId w:val="1"/>
         </w:numPr>
-        <w:spacing w:after="120" w:afterAutospacing="off" w:line="276" w:lineRule="auto"/>
+        <w:spacing w:after="120" w:afterAutospacing="off" w:line="240" w:lineRule="auto"/>
         <w:contextualSpacing w:val="0"/>
         <w:rPr/>
       </w:pPr>
@@ -269,7 +283,7 @@
           <w:ilvl w:val="0"/>
           <w:numId w:val="1"/>
         </w:numPr>
-        <w:spacing w:after="120" w:afterAutospacing="off" w:line="276" w:lineRule="auto"/>
+        <w:spacing w:after="120" w:afterAutospacing="off" w:line="240" w:lineRule="auto"/>
         <w:contextualSpacing w:val="0"/>
         <w:rPr>
           <w:b w:val="1"/>
@@ -346,7 +360,7 @@
           <w:ilvl w:val="0"/>
           <w:numId w:val="1"/>
         </w:numPr>
-        <w:spacing w:after="120" w:afterAutospacing="off" w:line="276" w:lineRule="auto"/>
+        <w:spacing w:after="0" w:afterAutospacing="off" w:line="240" w:lineRule="auto"/>
         <w:contextualSpacing w:val="0"/>
         <w:rPr/>
       </w:pPr>
@@ -362,6 +376,8 @@
           <w:ilvl w:val="1"/>
           <w:numId w:val="1"/>
         </w:numPr>
+        <w:spacing w:after="0" w:afterAutospacing="off" w:line="240" w:lineRule="auto"/>
+        <w:contextualSpacing w:val="0"/>
         <w:rPr/>
       </w:pPr>
       <w:r>
@@ -376,6 +392,8 @@
           <w:ilvl w:val="1"/>
           <w:numId w:val="1"/>
         </w:numPr>
+        <w:spacing w:after="0" w:afterAutospacing="off" w:line="240" w:lineRule="auto"/>
+        <w:contextualSpacing w:val="0"/>
         <w:rPr/>
       </w:pPr>
       <w:r>
@@ -390,6 +408,8 @@
           <w:ilvl w:val="1"/>
           <w:numId w:val="1"/>
         </w:numPr>
+        <w:spacing w:after="0" w:afterAutospacing="off" w:line="240" w:lineRule="auto"/>
+        <w:contextualSpacing w:val="0"/>
         <w:rPr/>
       </w:pPr>
       <w:r>
@@ -420,6 +440,7 @@
           <w:ilvl w:val="1"/>
           <w:numId w:val="1"/>
         </w:numPr>
+        <w:spacing w:line="240" w:lineRule="auto"/>
         <w:rPr/>
       </w:pPr>
       <w:r>
@@ -1394,7 +1415,7 @@
         <w:t>?</w:t>
       </w:r>
     </w:p>
-    <w:p xmlns:wp14="http://schemas.microsoft.com/office/word/2010/wordml" wp14:paraId="3499E9D6" wp14:textId="6E70D31E">
+    <w:p>
       <w:pPr>
         <w:pStyle w:val="Normal"/>
       </w:pPr>
@@ -1403,7 +1424,7 @@
         <w:t>{purpose}</w:t>
       </w:r>
     </w:p>
-    <w:p xmlns:wp14="http://schemas.microsoft.com/office/word/2010/wordml" wp14:paraId="77A7D469" wp14:textId="1A5B9589">
+    <w:p>
       <w:pPr>
         <w:pStyle w:val="Heading3"/>
       </w:pPr>
@@ -1428,7 +1449,7 @@
         <w:t xml:space="preserve"> YG’s conditional custody?</w:t>
       </w:r>
     </w:p>
-    <w:p xmlns:wp14="http://schemas.microsoft.com/office/word/2010/wordml" wp14:paraId="1759C544" wp14:textId="6CC9BE2F">
+    <w:p>
       <w:pPr>
         <w:pStyle w:val="Normal"/>
       </w:pPr>
@@ -1451,7 +1472,7 @@
         <w:t>☐ Context specific: Details below.</w:t>
       </w:r>
     </w:p>
-    <w:p xmlns:wp14="http://schemas.microsoft.com/office/word/2010/wordml" wp14:paraId="62AF09EB" wp14:textId="365A3853">
+    <w:p>
       <w:pPr>
         <w:pStyle w:val="Normal"/>
       </w:pPr>
@@ -1473,7 +1494,7 @@
         <w:t>Indicate any additional requirements. E.g., If review, approval or confirmation if TK is summarized</w:t>
       </w:r>
     </w:p>
-    <w:p xmlns:wp14="http://schemas.microsoft.com/office/word/2010/wordml" wp14:paraId="421A01D3" wp14:textId="1E501C82">
+    <w:p>
       <w:pPr>
         <w:pStyle w:val="Heading3"/>
       </w:pPr>
@@ -1502,7 +1523,7 @@
         <w:t>(select all formats expected to be used)</w:t>
       </w:r>
     </w:p>
-    <w:p xmlns:wp14="http://schemas.microsoft.com/office/word/2010/wordml" wp14:paraId="794A57C2" wp14:textId="54B630C2">
+    <w:p>
       <w:pPr>
         <w:pStyle w:val="Normal"/>
       </w:pPr>
@@ -1580,9 +1601,11 @@
         <w:t>☐ Other</w:t>
       </w:r>
     </w:p>
-    <w:p xmlns:wp14="http://schemas.microsoft.com/office/word/2010/wordml" wp14:paraId="57BD7B53" wp14:textId="3136AFC1">
+    <w:p>
       <w:pPr>
         <w:pStyle w:val="Heading3"/>
+        <w:keepNext w:val="1"/>
+        <w:keepLines w:val="1"/>
       </w:pPr>
       <w:r>
         <w:rPr/>
@@ -1602,10 +1625,380 @@
       </w:r>
       <w:r>
         <w:rPr/>
-        <w:t xml:space="preserve"> to consider this TK must have a work need that complies with the criteria of this agreement, adhere to the terms and conditions and uphold the equivalent protection standards YG would normally apply to information provided by another government that is considered:</w:t>
-      </w:r>
-    </w:p>
-    <w:p xmlns:wp14="http://schemas.microsoft.com/office/word/2010/wordml" wp14:paraId="1A2DE757" wp14:textId="3A7C4CFF">
+        <w:t xml:space="preserve"> to consider this TK must have a work need that </w:t>
+      </w:r>
+      <w:r>
+        <w:rPr/>
+        <w:t>complies with</w:t>
+      </w:r>
+      <w:r>
+        <w:rPr/>
+        <w:t xml:space="preserve"> the criteria of this agreement, adhere to the terms and conditions and uphold the equivalent protection standards YG would normally apply to information provided by another government that is considered:</w:t>
+      </w:r>
+    </w:p>
+    <w:p>
+      <w:pPr>
+        <w:pStyle w:val="Normal"/>
+        <w:keepNext w:val="1"/>
+        <w:keepLines w:val="1"/>
+        <w:suppressLineNumbers w:val="0"/>
+        <w:bidi w:val="0"/>
+        <w:spacing w:before="0" w:beforeAutospacing="off" w:after="160" w:afterAutospacing="off" w:line="279" w:lineRule="auto"/>
+        <w:ind w:left="0" w:right="0"/>
+        <w:jc w:val="left"/>
+      </w:pPr>
+      <w:r>
+        <w:rPr/>
+        <w:t>{#access_level.is_</w:t>
+      </w:r>
+      <w:r>
+        <w:rPr/>
+        <w:t>internal}☒</w:t>
+      </w:r>
+      <w:r>
+        <w:rPr/>
+        <w:t xml:space="preserve"> </w:t>
+      </w:r>
+      <w:r>
+        <w:rPr>
+          <w:b w:val="1"/>
+          <w:bCs w:val="1"/>
+        </w:rPr>
+        <w:t>INTERNAL</w:t>
+      </w:r>
+      <w:r>
+        <w:rPr/>
+        <w:t xml:space="preserve"> to all YG employees across all departments. This TK is not accessible to the public and has been shared for YG’s internal information only. Any YG employees who access this TK understand there could be </w:t>
+      </w:r>
+      <w:r>
+        <w:rPr>
+          <w:b w:val="1"/>
+          <w:bCs w:val="1"/>
+        </w:rPr>
+        <w:t>negative</w:t>
+      </w:r>
+      <w:r>
+        <w:rPr/>
+        <w:t xml:space="preserve"> impacts </w:t>
+      </w:r>
+      <w:r>
+        <w:rPr/>
+        <w:t>to</w:t>
+      </w:r>
+      <w:r>
+        <w:rPr/>
+        <w:t xml:space="preserve"> intergovernmental relations if TK is made available to the public or </w:t>
+      </w:r>
+      <w:r>
+        <w:rPr/>
+        <w:t>unauthorised</w:t>
+      </w:r>
+      <w:r>
+        <w:rPr/>
+        <w:t xml:space="preserve"> </w:t>
+      </w:r>
+      <w:r>
+        <w:rPr/>
+        <w:t>personnel.</w:t>
+      </w:r>
+      <w:r>
+        <w:rPr/>
+        <w:t>{</w:t>
+      </w:r>
+      <w:r>
+        <w:rPr/>
+        <w:t>/</w:t>
+      </w:r>
+      <w:r>
+        <w:rPr/>
+        <w:t>access_level.is_internal</w:t>
+      </w:r>
+      <w:r>
+        <w:rPr/>
+        <w:t>}</w:t>
+      </w:r>
+      <w:r>
+        <w:rPr/>
+        <w:t>{#access_level.is_protected_and_</w:t>
+      </w:r>
+      <w:r>
+        <w:rPr/>
+        <w:t>limited}</w:t>
+      </w:r>
+      <w:r>
+        <w:rPr/>
+        <w:t>☒</w:t>
+      </w:r>
+      <w:r>
+        <w:rPr/>
+        <w:t xml:space="preserve"> </w:t>
+      </w:r>
+      <w:r>
+        <w:rPr>
+          <w:b w:val="1"/>
+          <w:bCs w:val="1"/>
+        </w:rPr>
+        <w:t>PROTECTED and LIMITED</w:t>
+      </w:r>
+      <w:r>
+        <w:rPr/>
+        <w:t xml:space="preserve"> to employees from </w:t>
+      </w:r>
+      <w:r>
+        <w:rPr/>
+        <w:t>{</w:t>
+      </w:r>
+      <w:r>
+        <w:rPr/>
+        <w:t>access_level_department_restriction</w:t>
+      </w:r>
+      <w:r>
+        <w:rPr/>
+        <w:t>}</w:t>
+      </w:r>
+      <w:r>
+        <w:rPr/>
+        <w:t xml:space="preserve">. TK is sensitive and could damage intergovernmental relations, negatively </w:t>
+      </w:r>
+      <w:r>
+        <w:rPr/>
+        <w:t>impact</w:t>
+      </w:r>
+      <w:r>
+        <w:rPr/>
+        <w:t xml:space="preserve"> YG’s reputation and/or legal position if TK is made available to the public or </w:t>
+      </w:r>
+      <w:r>
+        <w:rPr/>
+        <w:t>unauthorised</w:t>
+      </w:r>
+      <w:r>
+        <w:rPr/>
+        <w:t xml:space="preserve"> </w:t>
+      </w:r>
+      <w:r>
+        <w:rPr/>
+        <w:t>personnel.</w:t>
+      </w:r>
+      <w:r>
+        <w:rPr/>
+        <w:t>{</w:t>
+      </w:r>
+      <w:r>
+        <w:rPr/>
+        <w:t>/</w:t>
+      </w:r>
+      <w:r>
+        <w:rPr/>
+        <w:t>access_level.is_protected_and_limite</w:t>
+      </w:r>
+      <w:r>
+        <w:rPr/>
+        <w:t>d</w:t>
+      </w:r>
+      <w:r>
+        <w:rPr/>
+        <w:t>}</w:t>
+      </w:r>
+      <w:r>
+        <w:rPr/>
+        <w:t>{#access_level.is_confidential_and_restricted}☒</w:t>
+      </w:r>
+      <w:r>
+        <w:rPr/>
+        <w:t xml:space="preserve"> </w:t>
+      </w:r>
+      <w:r>
+        <w:rPr>
+          <w:b w:val="1"/>
+          <w:bCs w:val="1"/>
+        </w:rPr>
+        <w:t>CONFIDENTIAL and RESTRICTED</w:t>
+      </w:r>
+      <w:r>
+        <w:rPr/>
+        <w:t xml:space="preserve"> to employees within </w:t>
+      </w:r>
+      <w:r>
+        <w:rPr/>
+        <w:t>{</w:t>
+      </w:r>
+      <w:r>
+        <w:rPr/>
+        <w:t>department_branch_unit_hierarchy</w:t>
+      </w:r>
+      <w:r>
+        <w:rPr/>
+        <w:t>}</w:t>
+      </w:r>
+      <w:r>
+        <w:rPr/>
+        <w:t>{#has_additional_access_restrictions}</w:t>
+      </w:r>
+      <w:r>
+        <w:rPr/>
+        <w:t xml:space="preserve">, </w:t>
+      </w:r>
+      <w:r>
+        <w:rPr/>
+        <w:t xml:space="preserve">with </w:t>
+      </w:r>
+      <w:r>
+        <w:rPr/>
+        <w:t>{</w:t>
+      </w:r>
+      <w:r>
+        <w:rPr/>
+        <w:t>additional_access_restrictions</w:t>
+      </w:r>
+      <w:r>
+        <w:rPr/>
+        <w:t>}</w:t>
+      </w:r>
+      <w:r>
+        <w:rPr/>
+        <w:t>{/</w:t>
+      </w:r>
+      <w:r>
+        <w:rPr/>
+        <w:t>has_additional_access_restrictions</w:t>
+      </w:r>
+      <w:r>
+        <w:rPr/>
+        <w:t>}</w:t>
+      </w:r>
+      <w:r>
+        <w:rPr/>
+        <w:t xml:space="preserve">. TK is </w:t>
+      </w:r>
+      <w:r>
+        <w:rPr/>
+        <w:t>highly sensitive</w:t>
+      </w:r>
+      <w:r>
+        <w:rPr/>
+        <w:t xml:space="preserve"> or sacred and could </w:t>
+      </w:r>
+      <w:r>
+        <w:rPr>
+          <w:b w:val="1"/>
+          <w:bCs w:val="1"/>
+        </w:rPr>
+        <w:t>significantly damage</w:t>
+      </w:r>
+      <w:r>
+        <w:rPr/>
+        <w:t xml:space="preserve"> intergovernmental relations, reputation(s), result in legal action or </w:t>
+      </w:r>
+      <w:r>
+        <w:rPr/>
+        <w:t>risk</w:t>
+      </w:r>
+      <w:r>
+        <w:rPr/>
+        <w:t xml:space="preserve"> harm if TK is made available to the public or </w:t>
+      </w:r>
+      <w:r>
+        <w:rPr/>
+        <w:t>unauthorised</w:t>
+      </w:r>
+      <w:r>
+        <w:rPr/>
+        <w:t xml:space="preserve"> personnel.</w:t>
+      </w:r>
+      <w:r>
+        <w:br/>
+      </w:r>
+      <w:r>
+        <w:rPr/>
+        <w:t>{#has_additional_access_</w:t>
+      </w:r>
+      <w:r>
+        <w:rPr/>
+        <w:t>restrictions}☒</w:t>
+      </w:r>
+      <w:r>
+        <w:rPr/>
+        <w:t xml:space="preserve"> </w:t>
+      </w:r>
+      <w:r>
+        <w:rPr>
+          <w:b w:val="1"/>
+          <w:bCs w:val="1"/>
+        </w:rPr>
+        <w:t>ADDITIONAL MEASURES</w:t>
+      </w:r>
+      <w:r>
+        <w:rPr/>
+        <w:t xml:space="preserve"> include the following:</w:t>
+      </w:r>
+      <w:r>
+        <w:br/>
+      </w:r>
+      <w:r>
+        <w:rPr/>
+        <w:t>{</w:t>
+      </w:r>
+      <w:r>
+        <w:rPr/>
+        <w:t>additional_access_restrictions</w:t>
+      </w:r>
+      <w:r>
+        <w:rPr/>
+        <w:t>}</w:t>
+      </w:r>
+      <w:r>
+        <w:rPr/>
+        <w:t>{/</w:t>
+      </w:r>
+      <w:r>
+        <w:rPr/>
+        <w:t>h</w:t>
+      </w:r>
+      <w:r>
+        <w:rPr/>
+        <w:t>as_additional_access_restrictions</w:t>
+      </w:r>
+      <w:r>
+        <w:rPr/>
+        <w:t>}</w:t>
+      </w:r>
+      <w:r>
+        <w:rPr/>
+        <w:t>{/</w:t>
+      </w:r>
+      <w:r>
+        <w:rPr/>
+        <w:t>a</w:t>
+      </w:r>
+      <w:r>
+        <w:rPr/>
+        <w:t>ccess_level.is_confidential_and_restricted</w:t>
+      </w:r>
+      <w:r>
+        <w:rPr/>
+        <w:t>}</w:t>
+      </w:r>
+    </w:p>
+    <w:p>
+      <w:pPr>
+        <w:pStyle w:val="Heading3"/>
+        <w:bidi w:val="0"/>
+      </w:pPr>
+      <w:r>
+        <w:rPr/>
+        <w:t xml:space="preserve">5. YG acknowledges the confidentiality and access </w:t>
+      </w:r>
+      <w:r>
+        <w:rPr/>
+        <w:t>identified</w:t>
+      </w:r>
+      <w:r>
+        <w:rPr/>
+        <w:t xml:space="preserve"> above and will receive TK as / in:</w:t>
+      </w:r>
+    </w:p>
+    <w:p>
       <w:pPr>
         <w:pStyle w:val="Normal"/>
         <w:suppressLineNumbers w:val="0"/>
@@ -1616,11 +2009,11 @@
       </w:pPr>
       <w:r>
         <w:rPr/>
-        <w:t>{#access_level.is_</w:t>
-      </w:r>
-      <w:r>
-        <w:rPr/>
-        <w:t>internal}☒</w:t>
+        <w:t>{#confidentiality_type.is_</w:t>
+      </w:r>
+      <w:r>
+        <w:rPr/>
+        <w:t>accordance}☒</w:t>
       </w:r>
       <w:r>
         <w:rPr/>
@@ -1631,42 +2024,58 @@
           <w:b w:val="1"/>
           <w:bCs w:val="1"/>
         </w:rPr>
-        <w:t>INTERNAL</w:t>
-      </w:r>
-      <w:r>
-        <w:rPr/>
-        <w:t xml:space="preserve"> to all YG employees across all departments. This TK is not accessible to the public and has been shared for YG’s internal information only. Any YG employees who access this TK understand there could be </w:t>
+        <w:t>ACCORDANCE</w:t>
+      </w:r>
+      <w:r>
+        <w:rPr/>
+        <w:t xml:space="preserve"> with the terms and conditions of this </w:t>
+      </w:r>
+      <w:r>
+        <w:rPr/>
+        <w:t>agreement.</w:t>
+      </w:r>
+      <w:r>
+        <w:rPr/>
+        <w:t>{</w:t>
+      </w:r>
+      <w:r>
+        <w:rPr/>
+        <w:t>/</w:t>
+      </w:r>
+      <w:r>
+        <w:rPr/>
+        <w:t>confidentiality_type.is_accordance</w:t>
+      </w:r>
+      <w:r>
+        <w:rPr/>
+        <w:t>}{#confidentiality_type.is_accepted_in_</w:t>
+      </w:r>
+      <w:r>
+        <w:rPr/>
+        <w:t>confidence}</w:t>
+      </w:r>
+      <w:r>
+        <w:rPr/>
+        <w:t>☒</w:t>
+      </w:r>
+      <w:r>
+        <w:rPr/>
+        <w:t xml:space="preserve"> </w:t>
       </w:r>
       <w:r>
         <w:rPr>
           <w:b w:val="1"/>
           <w:bCs w:val="1"/>
         </w:rPr>
-        <w:t>negative</w:t>
-      </w:r>
-      <w:r>
-        <w:rPr/>
-        <w:t xml:space="preserve"> impacts </w:t>
-      </w:r>
-      <w:r>
-        <w:rPr/>
-        <w:t>to</w:t>
-      </w:r>
-      <w:r>
-        <w:rPr/>
-        <w:t xml:space="preserve"> intergovernmental relations if TK is made available to the public or </w:t>
-      </w:r>
-      <w:r>
-        <w:rPr/>
-        <w:t>unauthorised</w:t>
-      </w:r>
-      <w:r>
-        <w:rPr/>
-        <w:t xml:space="preserve"> </w:t>
-      </w:r>
-      <w:r>
-        <w:rPr/>
-        <w:t>personnel.</w:t>
+        <w:t>ACCEPTED IN CONFIDENCE</w:t>
+      </w:r>
+      <w:r>
+        <w:rPr/>
+        <w:t xml:space="preserve"> which includes formal protection </w:t>
+      </w:r>
+      <w:r>
+        <w:rPr/>
+        <w:t>measures.</w:t>
       </w:r>
       <w:r>
         <w:rPr/>
@@ -1678,278 +2087,32 @@
       </w:r>
       <w:r>
         <w:rPr/>
-        <w:t>access_level.is_internal</w:t>
+        <w:t>confidentiality_type.is_accepted_in_confidence</w:t>
       </w:r>
       <w:r>
         <w:rPr/>
         <w:t>}</w:t>
       </w:r>
-      <w:r>
-        <w:rPr/>
-        <w:t>{#access_level.is_protected_and_</w:t>
-      </w:r>
-      <w:r>
-        <w:rPr/>
-        <w:t>limited}</w:t>
-      </w:r>
-      <w:r>
-        <w:rPr/>
-        <w:t>☒</w:t>
-      </w:r>
-      <w:r>
-        <w:rPr/>
-        <w:t xml:space="preserve"> </w:t>
-      </w:r>
-      <w:r>
-        <w:rPr>
-          <w:b w:val="1"/>
-          <w:bCs w:val="1"/>
-        </w:rPr>
-        <w:t>PROTECTED and LIMITED</w:t>
-      </w:r>
-      <w:r>
-        <w:rPr/>
-        <w:t xml:space="preserve"> to employees from </w:t>
-      </w:r>
-      <w:r>
-        <w:rPr/>
-        <w:t>{</w:t>
-      </w:r>
-      <w:r>
-        <w:rPr/>
-        <w:t>access_level_department_restriction</w:t>
-      </w:r>
-      <w:r>
-        <w:rPr/>
-        <w:t>}</w:t>
-      </w:r>
-      <w:r>
-        <w:rPr/>
-        <w:t xml:space="preserve">. TK is sensitive and could damage intergovernmental relations, negatively </w:t>
-      </w:r>
-      <w:r>
-        <w:rPr/>
-        <w:t>impact</w:t>
-      </w:r>
-      <w:r>
-        <w:rPr/>
-        <w:t xml:space="preserve"> YG’s reputation and/or legal position if TK is made available to the public or </w:t>
-      </w:r>
-      <w:r>
-        <w:rPr/>
-        <w:t>unauthorised</w:t>
-      </w:r>
-      <w:r>
-        <w:rPr/>
-        <w:t xml:space="preserve"> </w:t>
-      </w:r>
-      <w:r>
-        <w:rPr/>
-        <w:t>personnel.</w:t>
-      </w:r>
-      <w:r>
-        <w:rPr/>
-        <w:t>{</w:t>
-      </w:r>
-      <w:r>
-        <w:rPr/>
-        <w:t>/</w:t>
-      </w:r>
-      <w:r>
-        <w:rPr/>
-        <w:t>access_level.is_protected_and_limite</w:t>
-      </w:r>
-      <w:r>
-        <w:rPr/>
-        <w:t>d</w:t>
-      </w:r>
-      <w:r>
-        <w:rPr/>
-        <w:t>}</w:t>
-      </w:r>
-      <w:r>
-        <w:rPr/>
-        <w:t>{#access_level.is_confidential_and_restricted}☒</w:t>
-      </w:r>
-      <w:r>
-        <w:rPr/>
-        <w:t xml:space="preserve"> </w:t>
-      </w:r>
-      <w:r>
-        <w:rPr>
-          <w:b w:val="1"/>
-          <w:bCs w:val="1"/>
-        </w:rPr>
-        <w:t>CONFIDENTIAL and RESTRICTED</w:t>
-      </w:r>
-      <w:r>
-        <w:rPr/>
-        <w:t xml:space="preserve"> to employees within </w:t>
-      </w:r>
-      <w:r>
-        <w:rPr/>
-        <w:t>{</w:t>
-      </w:r>
-      <w:r>
-        <w:rPr/>
-        <w:t>department_branch_unit_hierarchy</w:t>
-      </w:r>
-      <w:r>
-        <w:rPr/>
-        <w:t>}</w:t>
-      </w:r>
-      <w:r>
-        <w:rPr/>
-        <w:t>{#has_additional_access_restrictions}</w:t>
-      </w:r>
-      <w:r>
-        <w:rPr/>
-        <w:t xml:space="preserve">, </w:t>
-      </w:r>
-      <w:r>
-        <w:rPr/>
-        <w:t xml:space="preserve">with </w:t>
-      </w:r>
-      <w:r>
-        <w:rPr/>
-        <w:t>{</w:t>
-      </w:r>
-      <w:r>
-        <w:rPr/>
-        <w:t>additional_access_restrictions</w:t>
-      </w:r>
-      <w:r>
-        <w:rPr/>
-        <w:t>}</w:t>
-      </w:r>
-      <w:r>
-        <w:rPr/>
-        <w:t>{/</w:t>
-      </w:r>
-      <w:r>
-        <w:rPr/>
-        <w:t>has_additional_access_restrictions</w:t>
-      </w:r>
-      <w:r>
-        <w:rPr/>
-        <w:t>}</w:t>
-      </w:r>
-      <w:r>
-        <w:rPr/>
-        <w:t xml:space="preserve">. TK is </w:t>
-      </w:r>
-      <w:r>
-        <w:rPr/>
-        <w:t>highly sensitive</w:t>
-      </w:r>
-      <w:r>
-        <w:rPr/>
-        <w:t xml:space="preserve"> or sacred and could </w:t>
-      </w:r>
-      <w:r>
-        <w:rPr>
-          <w:b w:val="1"/>
-          <w:bCs w:val="1"/>
-        </w:rPr>
-        <w:t>significantly damage</w:t>
-      </w:r>
-      <w:r>
-        <w:rPr/>
-        <w:t xml:space="preserve"> intergovernmental relations, reputation(s), result in legal action or </w:t>
-      </w:r>
-      <w:r>
-        <w:rPr/>
-        <w:t>risk</w:t>
-      </w:r>
-      <w:r>
-        <w:rPr/>
-        <w:t xml:space="preserve"> harm if TK is made available to the public or </w:t>
-      </w:r>
-      <w:r>
-        <w:rPr/>
-        <w:t>unauthorised</w:t>
-      </w:r>
-      <w:r>
-        <w:rPr/>
-        <w:t xml:space="preserve"> personnel.</w:t>
-      </w:r>
-      <w:r>
-        <w:br/>
-      </w:r>
-      <w:r>
-        <w:rPr/>
-        <w:t>{#has_additional_access_</w:t>
-      </w:r>
-      <w:r>
-        <w:rPr/>
-        <w:t>restrictions}☒</w:t>
-      </w:r>
-      <w:r>
-        <w:rPr/>
-        <w:t xml:space="preserve"> </w:t>
-      </w:r>
-      <w:r>
-        <w:rPr>
-          <w:b w:val="1"/>
-          <w:bCs w:val="1"/>
-        </w:rPr>
-        <w:t>ADDITIONAL MEASURES</w:t>
-      </w:r>
-      <w:r>
-        <w:rPr/>
-        <w:t xml:space="preserve"> include the following:</w:t>
-      </w:r>
-      <w:r>
-        <w:br/>
-      </w:r>
-      <w:r>
-        <w:rPr/>
-        <w:t>{additional_access_restrictions}</w:t>
-      </w:r>
-      <w:r>
-        <w:rPr/>
-        <w:t>{/</w:t>
-      </w:r>
-      <w:r>
-        <w:rPr/>
-        <w:t>has_additional_access_restrictions</w:t>
-      </w:r>
-      <w:r>
-        <w:rPr/>
-        <w:t>}</w:t>
-      </w:r>
-      <w:r>
-        <w:rPr/>
-        <w:t>{/</w:t>
-      </w:r>
-      <w:r>
-        <w:rPr/>
-        <w:t>access_level.is_confidential_and_restricted</w:t>
-      </w:r>
-      <w:r>
-        <w:rPr/>
-        <w:t>}</w:t>
-      </w:r>
-    </w:p>
-    <w:p xmlns:wp14="http://schemas.microsoft.com/office/word/2010/wordml" wp14:paraId="2BE2EE40" wp14:textId="3028EB42">
+    </w:p>
+    <w:p>
       <w:pPr>
         <w:pStyle w:val="Heading3"/>
         <w:bidi w:val="0"/>
       </w:pPr>
       <w:r>
         <w:rPr/>
-        <w:t xml:space="preserve">5. YG acknowledges the confidentiality and access </w:t>
-      </w:r>
-      <w:r>
-        <w:rPr/>
-        <w:t>identified</w:t>
-      </w:r>
-      <w:r>
-        <w:rPr/>
-        <w:t xml:space="preserve"> above and will receive TK as / in:</w:t>
-      </w:r>
-    </w:p>
-    <w:p xmlns:wp14="http://schemas.microsoft.com/office/word/2010/wordml" wp14:paraId="1DAD67FD" wp14:textId="2C0D196F">
+        <w:t xml:space="preserve">6. </w:t>
+      </w:r>
+      <w:r>
+        <w:rPr/>
+        <w:t>Authorised</w:t>
+      </w:r>
+      <w:r>
+        <w:rPr/>
+        <w:t xml:space="preserve"> application of TK:</w:t>
+      </w:r>
+    </w:p>
+    <w:p>
       <w:pPr>
         <w:pStyle w:val="Normal"/>
         <w:suppressLineNumbers w:val="0"/>
@@ -1959,127 +2122,1032 @@
         <w:jc w:val="left"/>
       </w:pPr>
       <w:r>
-        <w:rPr/>
-        <w:t xml:space="preserve">☐ ACCORDANCE with the terms and conditions of this agreement.  </w:t>
+        <w:rPr>
+          <w:rFonts w:ascii="Nunito Sans" w:hAnsi="Nunito Sans" w:eastAsia="Nunito Sans" w:cs="Nunito Sans" w:asciiTheme="minorAscii" w:hAnsiTheme="minorAscii" w:eastAsiaTheme="minorEastAsia" w:cstheme="minorBidi"/>
+          <w:b w:val="0"/>
+          <w:bCs w:val="0"/>
+          <w:i w:val="0"/>
+          <w:iCs w:val="0"/>
+          <w:caps w:val="0"/>
+          <w:smallCaps w:val="0"/>
+          <w:color w:val="31849B"/>
+          <w:sz w:val="22"/>
+          <w:szCs w:val="22"/>
+          <w:lang w:eastAsia="ja-JP" w:bidi="ar-SA"/>
+        </w:rPr>
+        <w:t xml:space="preserve">Describe how TK may be reflected in or considered for the described purpose. Include if YG intends to share any materials </w:t>
+      </w:r>
+      <w:r>
+        <w:rPr>
+          <w:rFonts w:ascii="Nunito Sans" w:hAnsi="Nunito Sans" w:eastAsia="Nunito Sans" w:cs="Nunito Sans" w:asciiTheme="minorAscii" w:hAnsiTheme="minorAscii" w:eastAsiaTheme="minorEastAsia" w:cstheme="minorBidi"/>
+          <w:b w:val="0"/>
+          <w:bCs w:val="0"/>
+          <w:i w:val="0"/>
+          <w:iCs w:val="0"/>
+          <w:caps w:val="0"/>
+          <w:smallCaps w:val="0"/>
+          <w:color w:val="31849B"/>
+          <w:sz w:val="22"/>
+          <w:szCs w:val="22"/>
+          <w:lang w:eastAsia="ja-JP" w:bidi="ar-SA"/>
+        </w:rPr>
+        <w:t>pertaining to</w:t>
+      </w:r>
+      <w:r>
+        <w:rPr>
+          <w:rFonts w:ascii="Nunito Sans" w:hAnsi="Nunito Sans" w:eastAsia="Nunito Sans" w:cs="Nunito Sans" w:asciiTheme="minorAscii" w:hAnsiTheme="minorAscii" w:eastAsiaTheme="minorEastAsia" w:cstheme="minorBidi"/>
+          <w:b w:val="0"/>
+          <w:bCs w:val="0"/>
+          <w:i w:val="0"/>
+          <w:iCs w:val="0"/>
+          <w:caps w:val="0"/>
+          <w:smallCaps w:val="0"/>
+          <w:color w:val="31849B"/>
+          <w:sz w:val="22"/>
+          <w:szCs w:val="22"/>
+          <w:lang w:eastAsia="ja-JP" w:bidi="ar-SA"/>
+        </w:rPr>
+        <w:t xml:space="preserve"> the outcome of this agreement.</w:t>
       </w:r>
       <w:r>
         <w:br/>
       </w:r>
       <w:r>
         <w:rPr/>
-        <w:t xml:space="preserve">☐ ACCEPTED IN CONFIDENCE which includes formal protection measures. </w:t>
+        <w:t>{</w:t>
+      </w:r>
+      <w:r>
+        <w:rPr/>
+        <w:t>authorized_application</w:t>
+      </w:r>
+      <w:r>
+        <w:rPr/>
+        <w:t>}</w:t>
+      </w:r>
+    </w:p>
+    <w:p xmlns:wp14="http://schemas.microsoft.com/office/word/2010/wordml" wp14:paraId="264E5258" wp14:textId="20AD3709">
+      <w:pPr>
+        <w:pStyle w:val="Heading3"/>
+        <w:keepNext w:val="1"/>
+        <w:keepLines w:val="1"/>
+      </w:pPr>
+      <w:r>
+        <w:rPr/>
+        <w:t>7. Any reference to the TK provided, shall be acknowledged with due credit and belonging to:</w:t>
+      </w:r>
+    </w:p>
+    <w:p xmlns:wp14="http://schemas.microsoft.com/office/word/2010/wordml" wp14:paraId="093BAE3B" wp14:textId="39B9D9A4">
+      <w:pPr>
+        <w:pStyle w:val="Normal"/>
+        <w:keepNext w:val="1"/>
+        <w:keepLines w:val="1"/>
+      </w:pPr>
+      <w:r>
+        <w:rPr/>
+        <w:t>☐ YFN/TBIGG</w:t>
+      </w:r>
+      <w:r>
+        <w:tab/>
+      </w:r>
+      <w:r>
+        <w:tab/>
+      </w:r>
+      <w:r>
+        <w:rPr/>
+        <w:t xml:space="preserve">☐ Other </w:t>
+      </w:r>
+      <w:r>
+        <w:rPr>
+          <w:rFonts w:ascii="Nunito Sans" w:hAnsi="Nunito Sans" w:eastAsia="Nunito Sans" w:cs="Nunito Sans" w:asciiTheme="minorAscii" w:hAnsiTheme="minorAscii" w:eastAsiaTheme="minorEastAsia" w:cstheme="minorBidi"/>
+          <w:b w:val="0"/>
+          <w:bCs w:val="0"/>
+          <w:i w:val="0"/>
+          <w:iCs w:val="0"/>
+          <w:caps w:val="0"/>
+          <w:smallCaps w:val="0"/>
+          <w:color w:val="31849B"/>
+          <w:sz w:val="22"/>
+          <w:szCs w:val="22"/>
+          <w:lang w:eastAsia="ja-JP" w:bidi="ar-SA"/>
+        </w:rPr>
+        <w:t>(specify below)</w:t>
+      </w:r>
+      <w:r>
+        <w:rPr/>
+        <w:t>:</w:t>
+      </w:r>
+    </w:p>
+    <w:p xmlns:wp14="http://schemas.microsoft.com/office/word/2010/wordml" wp14:paraId="7B871BDD" wp14:textId="15A45ACA">
+      <w:pPr>
+        <w:pStyle w:val="Normal"/>
+        <w:keepNext w:val="1"/>
+        <w:keepLines w:val="1"/>
+        <w:pBdr>
+          <w:between w:val="single" w:color="FF000000" w:sz="12" w:space="4"/>
+        </w:pBdr>
+      </w:pPr>
+    </w:p>
+    <w:p xmlns:wp14="http://schemas.microsoft.com/office/word/2010/wordml" wp14:paraId="4C76EDB7" wp14:textId="0C87E914">
+      <w:pPr>
+        <w:pStyle w:val="Normal"/>
+        <w:keepNext w:val="1"/>
+        <w:keepLines w:val="1"/>
+        <w:pBdr>
+          <w:between w:val="single" w:color="FF000000" w:sz="12" w:space="4"/>
+        </w:pBdr>
+      </w:pPr>
+    </w:p>
+    <w:p xmlns:wp14="http://schemas.microsoft.com/office/word/2010/wordml" wp14:paraId="1399ABE8" wp14:textId="7A2E6D08">
+      <w:pPr>
+        <w:pStyle w:val="Normal"/>
+        <w:keepNext w:val="1"/>
+        <w:keepLines w:val="1"/>
+        <w:pBdr>
+          <w:between w:val="single" w:color="FF000000" w:sz="12" w:space="4"/>
+        </w:pBdr>
+      </w:pPr>
+    </w:p>
+    <w:p xmlns:wp14="http://schemas.microsoft.com/office/word/2010/wordml" wp14:paraId="4F538D6E" wp14:textId="52C9F4E4">
+      <w:pPr>
+        <w:pStyle w:val="Normal"/>
+        <w:pBdr>
+          <w:between w:val="single" w:color="FF000000" w:sz="12" w:space="4"/>
+        </w:pBdr>
+      </w:pPr>
+    </w:p>
+    <w:p xmlns:wp14="http://schemas.microsoft.com/office/word/2010/wordml" wp14:paraId="34130B9D" wp14:textId="4CA20ED7">
+      <w:pPr>
+        <w:pStyle w:val="Heading3"/>
+        <w:keepNext w:val="1"/>
+        <w:keepLines w:val="1"/>
+      </w:pPr>
+      <w:r>
+        <w:rPr/>
+        <w:t xml:space="preserve">8. By default, the completion or </w:t>
+      </w:r>
+      <w:r>
+        <w:rPr/>
+        <w:t>expiration</w:t>
+      </w:r>
+      <w:r>
+        <w:rPr/>
+        <w:t xml:space="preserve"> of this agreement will prompt the automatic and permanent removal of the TK from the vault. The below notifications are optional:</w:t>
+      </w:r>
+      <w:r>
+        <w:rPr/>
+        <w:t xml:space="preserve"> </w:t>
+      </w:r>
+      <w:r>
+        <w:rPr>
+          <w:rFonts w:ascii="Nunito Sans" w:hAnsi="Nunito Sans" w:eastAsia="Nunito Sans" w:cs="Nunito Sans" w:asciiTheme="minorAscii" w:hAnsiTheme="minorAscii" w:eastAsiaTheme="minorEastAsia" w:cstheme="minorBidi"/>
+          <w:b w:val="0"/>
+          <w:bCs w:val="0"/>
+          <w:i w:val="0"/>
+          <w:iCs w:val="0"/>
+          <w:caps w:val="0"/>
+          <w:smallCaps w:val="0"/>
+          <w:color w:val="31849B"/>
+          <w:sz w:val="22"/>
+          <w:szCs w:val="22"/>
+          <w:lang w:eastAsia="ja-JP" w:bidi="ar-SA"/>
+        </w:rPr>
+        <w:t>select all that apply</w:t>
+      </w:r>
+      <w:r>
+        <w:rPr/>
+        <w:t>.</w:t>
+      </w:r>
+    </w:p>
+    <w:p xmlns:wp14="http://schemas.microsoft.com/office/word/2010/wordml" wp14:paraId="442D15FE" wp14:textId="1ECA099D">
+      <w:pPr>
+        <w:pStyle w:val="Normal"/>
+        <w:keepNext w:val="1"/>
+        <w:keepLines w:val="1"/>
+      </w:pPr>
+      <w:r>
+        <w:rPr/>
+        <w:t xml:space="preserve">☐ Notify </w:t>
+      </w:r>
+      <w:r>
+        <w:rPr/>
+        <w:t>both of the designated</w:t>
+      </w:r>
+      <w:r>
+        <w:rPr/>
+        <w:t xml:space="preserve"> contacts 00 days before </w:t>
+      </w:r>
+      <w:r>
+        <w:rPr/>
+        <w:t>expiration</w:t>
+      </w:r>
+      <w:r>
+        <w:rPr/>
+        <w:t xml:space="preserve">: To </w:t>
+      </w:r>
+      <w:r>
+        <w:rPr/>
+        <w:t>determine</w:t>
+      </w:r>
+      <w:r>
+        <w:rPr/>
+        <w:t xml:space="preserve"> if an amendment or extension is </w:t>
+      </w:r>
+      <w:r>
+        <w:rPr/>
+        <w:t>required</w:t>
+      </w:r>
+      <w:r>
+        <w:rPr/>
+        <w:t>.</w:t>
       </w:r>
       <w:r>
         <w:br/>
       </w:r>
       <w:r>
         <w:rPr/>
+        <w:t xml:space="preserve">☐ Notify </w:t>
+      </w:r>
+      <w:r>
+        <w:rPr/>
+        <w:t>authorised</w:t>
+      </w:r>
+      <w:r>
+        <w:rPr/>
+        <w:t xml:space="preserve"> YG personnel 00 days before </w:t>
+      </w:r>
+      <w:r>
+        <w:rPr/>
+        <w:t>expiration</w:t>
+      </w:r>
+      <w:r>
+        <w:rPr/>
+        <w:t xml:space="preserve">: Reminder that any </w:t>
+      </w:r>
+      <w:r>
+        <w:rPr/>
+        <w:t>previous</w:t>
+      </w:r>
+      <w:r>
+        <w:rPr/>
         <w:t xml:space="preserve"> </w:t>
       </w:r>
       <w:r>
+        <w:rPr/>
+        <w:t>authorisations</w:t>
+      </w:r>
+      <w:r>
+        <w:rPr/>
+        <w:t xml:space="preserve"> end on the </w:t>
+      </w:r>
+      <w:r>
+        <w:rPr/>
+        <w:t>expiration</w:t>
+      </w:r>
+      <w:r>
+        <w:rPr/>
+        <w:t xml:space="preserve"> date. All further </w:t>
+      </w:r>
+      <w:r>
+        <w:rPr/>
+        <w:t>application</w:t>
+      </w:r>
+      <w:r>
+        <w:rPr/>
+        <w:t xml:space="preserve"> or </w:t>
+      </w:r>
+      <w:r>
+        <w:rPr/>
+        <w:t>reference</w:t>
+      </w:r>
+      <w:r>
+        <w:rPr/>
+        <w:t xml:space="preserve"> to the TK in this </w:t>
+      </w:r>
+      <w:r>
+        <w:rPr/>
+        <w:t>agreement,</w:t>
+      </w:r>
+      <w:r>
+        <w:rPr/>
+        <w:t xml:space="preserve"> will be prohibited.</w:t>
+      </w:r>
+      <w:r>
         <w:br/>
       </w:r>
       <w:r>
         <w:rPr/>
-        <w:t xml:space="preserve">6. </w:t>
-      </w:r>
-      <w:r>
-        <w:rPr/>
-        <w:t>Authorised</w:t>
-      </w:r>
-      <w:r>
-        <w:rPr/>
-        <w:t xml:space="preserve"> application of TK:  </w:t>
+        <w:t xml:space="preserve">☐ Notify both designated contacts 00 days before </w:t>
+      </w:r>
+      <w:r>
+        <w:rPr/>
+        <w:t>expiration</w:t>
+      </w:r>
+      <w:r>
+        <w:rPr/>
+        <w:t xml:space="preserve">: Reminder of upcoming </w:t>
+      </w:r>
+      <w:r>
+        <w:rPr/>
+        <w:t>expiration</w:t>
+      </w:r>
+      <w:r>
+        <w:rPr/>
+        <w:t xml:space="preserve"> date and that upon expiry, all </w:t>
+      </w:r>
+      <w:r>
+        <w:rPr/>
+        <w:t>previous</w:t>
+      </w:r>
+      <w:r>
+        <w:rPr/>
+        <w:t xml:space="preserve"> </w:t>
+      </w:r>
+      <w:r>
+        <w:rPr/>
+        <w:t>authorisations</w:t>
+      </w:r>
+      <w:r>
+        <w:rPr/>
+        <w:t xml:space="preserve"> and access will be void, and this action is non-reversable.</w:t>
       </w:r>
       <w:r>
         <w:br/>
       </w:r>
       <w:r>
         <w:rPr/>
-        <w:t xml:space="preserve">Describe how TK may be reflected in or considered for the described purpose. Include if YG intends to share any materials </w:t>
-      </w:r>
-      <w:r>
-        <w:rPr/>
-        <w:t>pertaining to</w:t>
-      </w:r>
-      <w:r>
-        <w:rPr/>
-        <w:t xml:space="preserve"> the outcome of this agreement. </w:t>
+        <w:t xml:space="preserve">☐ Send receipt to both designated contacts: Confirmation notice that the TK associated with this agreement has been permanently removed and </w:t>
+      </w:r>
+      <w:r>
+        <w:rPr/>
+        <w:t>deleted</w:t>
+      </w:r>
+      <w:r>
+        <w:rPr/>
+        <w:t xml:space="preserve"> from the vault.</w:t>
       </w:r>
       <w:r>
         <w:br/>
       </w:r>
       <w:r>
         <w:rPr/>
-        <w:t xml:space="preserve"> </w:t>
-      </w:r>
-    </w:p>
-    <w:p xmlns:wp14="http://schemas.microsoft.com/office/word/2010/wordml" wp14:paraId="6D420ED2" wp14:textId="49CB100E">
+        <w:t xml:space="preserve">☐ Other </w:t>
+      </w:r>
+      <w:r>
+        <w:rPr>
+          <w:rFonts w:ascii="Nunito Sans" w:hAnsi="Nunito Sans" w:eastAsia="Nunito Sans" w:cs="Nunito Sans" w:asciiTheme="minorAscii" w:hAnsiTheme="minorAscii" w:eastAsiaTheme="minorEastAsia" w:cstheme="minorBidi"/>
+          <w:b w:val="0"/>
+          <w:bCs w:val="0"/>
+          <w:i w:val="0"/>
+          <w:iCs w:val="0"/>
+          <w:caps w:val="0"/>
+          <w:smallCaps w:val="0"/>
+          <w:color w:val="31849B"/>
+          <w:sz w:val="22"/>
+          <w:szCs w:val="22"/>
+          <w:lang w:eastAsia="ja-JP" w:bidi="ar-SA"/>
+        </w:rPr>
+        <w:t>(specify below)</w:t>
+      </w:r>
+      <w:r>
+        <w:rPr/>
+        <w:t>:</w:t>
+      </w:r>
+    </w:p>
+    <w:p xmlns:wp14="http://schemas.microsoft.com/office/word/2010/wordml" wp14:paraId="68A4303F" wp14:textId="7E969371">
       <w:pPr>
         <w:pStyle w:val="Normal"/>
-      </w:pPr>
-      <w:r>
-        <w:rPr/>
-        <w:t xml:space="preserve"> </w:t>
-      </w:r>
-    </w:p>
-    <w:p xmlns:wp14="http://schemas.microsoft.com/office/word/2010/wordml" wp14:paraId="060BEF10" wp14:textId="3359B7E9">
+        <w:keepNext w:val="1"/>
+        <w:keepLines w:val="1"/>
+        <w:pBdr>
+          <w:between w:val="single" w:color="FF000000" w:sz="12" w:space="4"/>
+        </w:pBdr>
+      </w:pPr>
+    </w:p>
+    <w:p xmlns:wp14="http://schemas.microsoft.com/office/word/2010/wordml" wp14:paraId="6C93FAF1" wp14:textId="1611DFDF">
       <w:pPr>
         <w:pStyle w:val="Normal"/>
-      </w:pPr>
-      <w:r>
-        <w:rPr/>
-        <w:t xml:space="preserve"> </w:t>
-      </w:r>
-    </w:p>
-    <w:p xmlns:wp14="http://schemas.microsoft.com/office/word/2010/wordml" wp14:paraId="53E71A98" wp14:textId="44CAFF5C">
+        <w:keepNext w:val="1"/>
+        <w:keepLines w:val="1"/>
+        <w:pBdr>
+          <w:between w:val="single" w:color="FF000000" w:sz="12" w:space="4"/>
+        </w:pBdr>
+      </w:pPr>
+    </w:p>
+    <w:p xmlns:wp14="http://schemas.microsoft.com/office/word/2010/wordml" wp14:paraId="7E9A3A12" wp14:textId="62323C64">
       <w:pPr>
         <w:pStyle w:val="Normal"/>
-      </w:pPr>
-      <w:r>
-        <w:rPr/>
-        <w:t xml:space="preserve"> </w:t>
-      </w:r>
-    </w:p>
-    <w:p xmlns:wp14="http://schemas.microsoft.com/office/word/2010/wordml" wp14:paraId="31E0AA6E" wp14:textId="70E355D0">
+        <w:keepNext w:val="1"/>
+        <w:keepLines w:val="1"/>
+        <w:pBdr>
+          <w:between w:val="single" w:color="FF000000" w:sz="12" w:space="4"/>
+        </w:pBdr>
+      </w:pPr>
+    </w:p>
+    <w:p xmlns:wp14="http://schemas.microsoft.com/office/word/2010/wordml" wp14:paraId="7B17ABD1" wp14:textId="557CB99F">
       <w:pPr>
         <w:pStyle w:val="Normal"/>
-      </w:pPr>
-      <w:r>
-        <w:rPr/>
-        <w:t xml:space="preserve"> </w:t>
-      </w:r>
-    </w:p>
-    <w:p xmlns:wp14="http://schemas.microsoft.com/office/word/2010/wordml" wp14:paraId="59F4916A" wp14:textId="3B81663D">
+        <w:keepNext w:val="1"/>
+        <w:keepLines w:val="1"/>
+        <w:pBdr>
+          <w:between w:val="single" w:color="FF000000" w:sz="12" w:space="4"/>
+        </w:pBdr>
+      </w:pPr>
+    </w:p>
+    <w:p xmlns:wp14="http://schemas.microsoft.com/office/word/2010/wordml" wp14:paraId="4E643FED" wp14:textId="24FA1EA5">
       <w:pPr>
         <w:pStyle w:val="Normal"/>
-      </w:pPr>
-      <w:r>
-        <w:rPr/>
-        <w:t xml:space="preserve"> </w:t>
-      </w:r>
-    </w:p>
-    <w:p xmlns:wp14="http://schemas.microsoft.com/office/word/2010/wordml" wp14:paraId="093BAE3B" wp14:textId="70A1FB50">
+        <w:keepNext w:val="1"/>
+        <w:keepLines w:val="1"/>
+        <w:pBdr>
+          <w:between w:val="single" w:color="FF000000" w:sz="12" w:space="4"/>
+        </w:pBdr>
+      </w:pPr>
+    </w:p>
+    <w:p xmlns:wp14="http://schemas.microsoft.com/office/word/2010/wordml" wp14:paraId="36460408" wp14:textId="38EFC804">
       <w:pPr>
         <w:pStyle w:val="Normal"/>
-      </w:pPr>
-      <w:r>
-        <w:rPr/>
-        <w:t xml:space="preserve"> </w:t>
+        <w:keepNext w:val="1"/>
+        <w:keepLines w:val="1"/>
+        <w:pBdr>
+          <w:between w:val="single" w:color="FF000000" w:sz="4" w:space="4"/>
+        </w:pBdr>
+      </w:pPr>
+    </w:p>
+    <w:p xmlns:wp14="http://schemas.microsoft.com/office/word/2010/wordml" wp14:paraId="19ECA021" wp14:textId="75D9ED99">
+      <w:pPr>
+        <w:pStyle w:val="Heading3"/>
+        <w:keepNext w:val="1"/>
+        <w:keepLines w:val="1"/>
+      </w:pPr>
+      <w:r>
+        <w:rPr/>
+        <w:t xml:space="preserve">9. </w:t>
+      </w:r>
+      <w:r>
+        <w:rPr/>
+        <w:t>In the event of</w:t>
+      </w:r>
+      <w:r>
+        <w:rPr/>
+        <w:t xml:space="preserve"> a breach or violation of the terms and conditions of this agreement, the designated contacts for both Parties will </w:t>
+      </w:r>
+      <w:r>
+        <w:rPr/>
+        <w:t>be responsible for</w:t>
+      </w:r>
+      <w:r>
+        <w:rPr/>
+        <w:t xml:space="preserve"> communicating any updates or requirements to and within their respective governments. The following action(s) are to take place: </w:t>
       </w:r>
       <w:r>
         <w:br/>
       </w:r>
       <w:r>
-        <w:rPr/>
-        <w:t xml:space="preserve">7. Any reference to the TK provided, shall be acknowledged with due credit and belonging to: </w:t>
+        <w:rPr>
+          <w:rFonts w:ascii="Nunito Sans" w:hAnsi="Nunito Sans" w:eastAsia="Nunito Sans" w:cs="Nunito Sans" w:asciiTheme="minorAscii" w:hAnsiTheme="minorAscii" w:eastAsiaTheme="minorEastAsia" w:cstheme="minorBidi"/>
+          <w:b w:val="0"/>
+          <w:bCs w:val="0"/>
+          <w:i w:val="0"/>
+          <w:iCs w:val="0"/>
+          <w:caps w:val="0"/>
+          <w:smallCaps w:val="0"/>
+          <w:color w:val="31849B"/>
+          <w:sz w:val="22"/>
+          <w:szCs w:val="22"/>
+          <w:lang w:eastAsia="ja-JP" w:bidi="ar-SA"/>
+        </w:rPr>
+        <w:t xml:space="preserve">Select all that apply and </w:t>
+      </w:r>
+      <w:r>
+        <w:rPr>
+          <w:rFonts w:ascii="Nunito Sans" w:hAnsi="Nunito Sans" w:eastAsia="Nunito Sans" w:cs="Nunito Sans" w:asciiTheme="minorAscii" w:hAnsiTheme="minorAscii" w:eastAsiaTheme="minorEastAsia" w:cstheme="minorBidi"/>
+          <w:b w:val="0"/>
+          <w:bCs w:val="0"/>
+          <w:i w:val="0"/>
+          <w:iCs w:val="0"/>
+          <w:caps w:val="0"/>
+          <w:smallCaps w:val="0"/>
+          <w:color w:val="31849B"/>
+          <w:sz w:val="22"/>
+          <w:szCs w:val="22"/>
+          <w:lang w:eastAsia="ja-JP" w:bidi="ar-SA"/>
+        </w:rPr>
+        <w:t>indicate</w:t>
+      </w:r>
+      <w:r>
+        <w:rPr>
+          <w:rFonts w:ascii="Nunito Sans" w:hAnsi="Nunito Sans" w:eastAsia="Nunito Sans" w:cs="Nunito Sans" w:asciiTheme="minorAscii" w:hAnsiTheme="minorAscii" w:eastAsiaTheme="minorEastAsia" w:cstheme="minorBidi"/>
+          <w:b w:val="0"/>
+          <w:bCs w:val="0"/>
+          <w:i w:val="0"/>
+          <w:iCs w:val="0"/>
+          <w:caps w:val="0"/>
+          <w:smallCaps w:val="0"/>
+          <w:color w:val="31849B"/>
+          <w:sz w:val="22"/>
+          <w:szCs w:val="22"/>
+          <w:lang w:eastAsia="ja-JP" w:bidi="ar-SA"/>
+        </w:rPr>
+        <w:t xml:space="preserve"> any </w:t>
+      </w:r>
+      <w:r>
+        <w:rPr>
+          <w:rFonts w:ascii="Nunito Sans" w:hAnsi="Nunito Sans" w:eastAsia="Nunito Sans" w:cs="Nunito Sans" w:asciiTheme="minorAscii" w:hAnsiTheme="minorAscii" w:eastAsiaTheme="minorEastAsia" w:cstheme="minorBidi"/>
+          <w:b w:val="0"/>
+          <w:bCs w:val="0"/>
+          <w:i w:val="0"/>
+          <w:iCs w:val="0"/>
+          <w:caps w:val="0"/>
+          <w:smallCaps w:val="0"/>
+          <w:color w:val="31849B"/>
+          <w:sz w:val="22"/>
+          <w:szCs w:val="22"/>
+          <w:lang w:eastAsia="ja-JP" w:bidi="ar-SA"/>
+        </w:rPr>
+        <w:t>additional</w:t>
+      </w:r>
+      <w:r>
+        <w:rPr>
+          <w:rFonts w:ascii="Nunito Sans" w:hAnsi="Nunito Sans" w:eastAsia="Nunito Sans" w:cs="Nunito Sans" w:asciiTheme="minorAscii" w:hAnsiTheme="minorAscii" w:eastAsiaTheme="minorEastAsia" w:cstheme="minorBidi"/>
+          <w:b w:val="0"/>
+          <w:bCs w:val="0"/>
+          <w:i w:val="0"/>
+          <w:iCs w:val="0"/>
+          <w:caps w:val="0"/>
+          <w:smallCaps w:val="0"/>
+          <w:color w:val="31849B"/>
+          <w:sz w:val="22"/>
+          <w:szCs w:val="22"/>
+          <w:lang w:eastAsia="ja-JP" w:bidi="ar-SA"/>
+        </w:rPr>
+        <w:t xml:space="preserve"> measures below</w:t>
+      </w:r>
+    </w:p>
+    <w:p xmlns:wp14="http://schemas.microsoft.com/office/word/2010/wordml" wp14:paraId="0BD7963B" wp14:textId="5C66455C">
+      <w:pPr>
+        <w:pStyle w:val="Normal"/>
+        <w:keepNext w:val="1"/>
+        <w:keepLines w:val="1"/>
+        <w:pBdr>
+          <w:between w:val="single" w:color="FF000000" w:sz="12" w:space="4"/>
+        </w:pBdr>
+      </w:pPr>
+      <w:r>
+        <w:rPr/>
+        <w:t xml:space="preserve">☐ YG will notify the designated contact for YFN/TBIGG upon the earliest convenience and explain the issue. The designated contacts may </w:t>
+      </w:r>
+      <w:r>
+        <w:rPr/>
+        <w:t>attempt</w:t>
+      </w:r>
+      <w:r>
+        <w:rPr/>
+        <w:t xml:space="preserve"> to resolve the breach to ensure it is </w:t>
+      </w:r>
+      <w:r>
+        <w:rPr/>
+        <w:t>contained</w:t>
+      </w:r>
+      <w:r>
+        <w:rPr/>
+        <w:t xml:space="preserve"> and </w:t>
+      </w:r>
+      <w:r>
+        <w:rPr/>
+        <w:t>doesn’t</w:t>
+      </w:r>
+      <w:r>
+        <w:rPr/>
+        <w:t xml:space="preserve"> happen again. The terms and conditions of this agreement, including </w:t>
+      </w:r>
+      <w:r>
+        <w:rPr/>
+        <w:t>previous</w:t>
+      </w:r>
+      <w:r>
+        <w:rPr/>
+        <w:t xml:space="preserve"> YG </w:t>
+      </w:r>
+      <w:r>
+        <w:rPr/>
+        <w:t>authorisations</w:t>
+      </w:r>
+      <w:r>
+        <w:rPr/>
+        <w:t xml:space="preserve">, </w:t>
+      </w:r>
+      <w:r>
+        <w:rPr/>
+        <w:t>remain</w:t>
+      </w:r>
+      <w:r>
+        <w:rPr/>
+        <w:t xml:space="preserve"> status quo. Any amendments or updates will be communicated to </w:t>
+      </w:r>
+      <w:r>
+        <w:rPr/>
+        <w:t>authorised</w:t>
+      </w:r>
+      <w:r>
+        <w:rPr/>
+        <w:t xml:space="preserve"> personnel by the respective designated contact. </w:t>
       </w:r>
       <w:r>
         <w:br/>
       </w:r>
       <w:r>
         <w:rPr/>
-        <w:t>☐ YFN/TBIGG</w:t>
+        <w:t xml:space="preserve">☐ YG will inform the designated contact for YFN/TBIGG </w:t>
+      </w:r>
+      <w:r>
+        <w:rPr/>
+        <w:t>immediately</w:t>
+      </w:r>
+      <w:r>
+        <w:rPr/>
+        <w:t xml:space="preserve"> and explain the issue. All </w:t>
+      </w:r>
+      <w:r>
+        <w:rPr/>
+        <w:t>previous</w:t>
+      </w:r>
+      <w:r>
+        <w:rPr/>
+        <w:t xml:space="preserve"> authorizations for YG personnel will be </w:t>
+      </w:r>
+      <w:r>
+        <w:rPr/>
+        <w:t>immediately</w:t>
+      </w:r>
+      <w:r>
+        <w:rPr/>
+        <w:t xml:space="preserve"> paused until the issue is addressed through amendments to this agreement or, if the issue cannot be resolved to both </w:t>
+      </w:r>
+      <w:r>
+        <w:rPr/>
+        <w:t>Parties</w:t>
+      </w:r>
+      <w:r>
+        <w:rPr/>
+        <w:t xml:space="preserve"> satisfaction, terminated.  </w:t>
+      </w:r>
+      <w:r>
+        <w:br/>
+      </w:r>
+      <w:r>
+        <w:rPr/>
+        <w:t xml:space="preserve">☐ If this agreement is </w:t>
+      </w:r>
+      <w:r>
+        <w:rPr/>
+        <w:t>terminated</w:t>
+      </w:r>
+      <w:r>
+        <w:rPr/>
+        <w:t xml:space="preserve">, all </w:t>
+      </w:r>
+      <w:r>
+        <w:rPr/>
+        <w:t>previous</w:t>
+      </w:r>
+      <w:r>
+        <w:rPr/>
+        <w:t xml:space="preserve"> YG </w:t>
+      </w:r>
+      <w:r>
+        <w:rPr/>
+        <w:t>authorisations</w:t>
+      </w:r>
+      <w:r>
+        <w:rPr/>
+        <w:t xml:space="preserve"> will be rescinded </w:t>
+      </w:r>
+      <w:r>
+        <w:rPr/>
+        <w:t>immediately</w:t>
+      </w:r>
+      <w:r>
+        <w:rPr/>
+        <w:t xml:space="preserve"> and the associated TK will be permanently removed and </w:t>
+      </w:r>
+      <w:r>
+        <w:rPr/>
+        <w:t>deleted</w:t>
+      </w:r>
+      <w:r>
+        <w:rPr/>
+        <w:t xml:space="preserve"> from the vault. The designated contacts for both Parties will collaborate and </w:t>
+      </w:r>
+      <w:r>
+        <w:rPr/>
+        <w:t>determine</w:t>
+      </w:r>
+      <w:r>
+        <w:rPr/>
+        <w:t xml:space="preserve"> if any </w:t>
+      </w:r>
+      <w:r>
+        <w:rPr/>
+        <w:t>additional</w:t>
+      </w:r>
+      <w:r>
+        <w:rPr/>
+        <w:t xml:space="preserve"> measures required. </w:t>
+      </w:r>
+      <w:r>
+        <w:br/>
+      </w:r>
+      <w:r>
+        <w:rPr/>
+        <w:t xml:space="preserve">☐ YG’s designated contact will communicate any amendments and/or requirements to </w:t>
+      </w:r>
+      <w:r>
+        <w:rPr/>
+        <w:t>authorised</w:t>
+      </w:r>
+      <w:r>
+        <w:rPr/>
+        <w:t xml:space="preserve"> YG personnel.  </w:t>
+      </w:r>
+      <w:r>
+        <w:br/>
+      </w:r>
+      <w:r>
+        <w:rPr/>
+        <w:t xml:space="preserve">☐ If the purpose for which the TK was shared has been completed: The designated contacts from the Parties will </w:t>
+      </w:r>
+      <w:r>
+        <w:rPr/>
+        <w:t>determine</w:t>
+      </w:r>
+      <w:r>
+        <w:rPr/>
+        <w:t xml:space="preserve"> any next steps or actions </w:t>
+      </w:r>
+      <w:r>
+        <w:rPr/>
+        <w:t>required</w:t>
+      </w:r>
+      <w:r>
+        <w:rPr/>
+        <w:t xml:space="preserve"> and make reasonable efforts to reconcile the outcome of the purpose. </w:t>
+      </w:r>
+      <w:r>
+        <w:br/>
+      </w:r>
+    </w:p>
+    <w:p xmlns:wp14="http://schemas.microsoft.com/office/word/2010/wordml" wp14:paraId="706504EB" wp14:textId="0A468D91">
+      <w:pPr>
+        <w:pStyle w:val="Normal"/>
+        <w:pBdr>
+          <w:between w:val="single" w:color="FF000000" w:sz="12" w:space="4"/>
+        </w:pBdr>
+      </w:pPr>
+    </w:p>
+    <w:p xmlns:wp14="http://schemas.microsoft.com/office/word/2010/wordml" wp14:paraId="72CBAF6D" wp14:textId="73B3C2FD">
+      <w:pPr>
+        <w:pStyle w:val="Normal"/>
+        <w:pBdr>
+          <w:between w:val="single" w:color="FF000000" w:sz="12" w:space="4"/>
+        </w:pBdr>
+      </w:pPr>
+    </w:p>
+    <w:p xmlns:wp14="http://schemas.microsoft.com/office/word/2010/wordml" wp14:paraId="4C77ED33" wp14:textId="6BDA2216">
+      <w:pPr>
+        <w:pStyle w:val="Normal"/>
+        <w:pBdr>
+          <w:between w:val="single" w:color="FF000000" w:sz="12" w:space="4"/>
+        </w:pBdr>
+      </w:pPr>
+    </w:p>
+    <w:p xmlns:wp14="http://schemas.microsoft.com/office/word/2010/wordml" wp14:paraId="0E59DE78" wp14:textId="1EBF1A0E">
+      <w:pPr>
+        <w:pStyle w:val="Normal"/>
+        <w:pBdr>
+          <w:between w:val="single" w:color="FF000000" w:sz="12" w:space="4"/>
+        </w:pBdr>
+      </w:pPr>
+    </w:p>
+    <w:p xmlns:wp14="http://schemas.microsoft.com/office/word/2010/wordml" wp14:paraId="441A3A6E" wp14:textId="07408BCB">
+      <w:pPr>
+        <w:pStyle w:val="Normal"/>
+        <w:pBdr>
+          <w:between w:val="single" w:color="FF000000" w:sz="12" w:space="4"/>
+        </w:pBdr>
+      </w:pPr>
+    </w:p>
+    <w:p xmlns:wp14="http://schemas.microsoft.com/office/word/2010/wordml" wp14:paraId="537790B9" wp14:textId="6C112988">
+      <w:pPr>
+        <w:pStyle w:val="Normal"/>
+        <w:pBdr>
+          <w:between w:val="single" w:color="FF000000" w:sz="12" w:space="4"/>
+        </w:pBdr>
+      </w:pPr>
+    </w:p>
+    <w:p xmlns:wp14="http://schemas.microsoft.com/office/word/2010/wordml" wp14:paraId="5188CD03" wp14:textId="0DA9D667">
+      <w:pPr>
+        <w:pStyle w:val="Heading3"/>
+      </w:pPr>
+      <w:r>
+        <w:rPr/>
+        <w:t xml:space="preserve">10. Under Yukon Legislation, YG could be compelled to </w:t>
+      </w:r>
+      <w:r>
+        <w:rPr/>
+        <w:t>disclose</w:t>
+      </w:r>
+      <w:r>
+        <w:rPr/>
+        <w:t xml:space="preserve"> information, including TK, in its custody if it is clearly in the public interest, could prevent significant harm to a person, group of people or the public, or if compelled by </w:t>
+      </w:r>
+      <w:r>
+        <w:rPr/>
+        <w:t>Court</w:t>
+      </w:r>
+      <w:r>
+        <w:rPr/>
+        <w:t xml:space="preserve"> of Law. </w:t>
+      </w:r>
+      <w:r>
+        <w:rPr/>
+        <w:t>In the event of</w:t>
+      </w:r>
+      <w:r>
+        <w:rPr/>
+        <w:t xml:space="preserve"> a compelled disclosure, YG will notify the designated contact for YFN/TBIGG at the earliest opportunity.</w:t>
+      </w:r>
+      <w:r>
+        <w:br/>
+      </w:r>
+      <w:r>
+        <w:rPr>
+          <w:rFonts w:ascii="Nunito Sans" w:hAnsi="Nunito Sans" w:eastAsia="Nunito Sans" w:cs="Nunito Sans" w:asciiTheme="minorAscii" w:hAnsiTheme="minorAscii" w:eastAsiaTheme="minorEastAsia" w:cstheme="minorBidi"/>
+          <w:b w:val="0"/>
+          <w:bCs w:val="0"/>
+          <w:i w:val="0"/>
+          <w:iCs w:val="0"/>
+          <w:caps w:val="0"/>
+          <w:smallCaps w:val="0"/>
+          <w:color w:val="31849B"/>
+          <w:sz w:val="22"/>
+          <w:szCs w:val="22"/>
+          <w:lang w:eastAsia="ja-JP" w:bidi="ar-SA"/>
+        </w:rPr>
+        <w:t xml:space="preserve">Indicate if </w:t>
+      </w:r>
+      <w:r>
+        <w:rPr>
+          <w:rFonts w:ascii="Nunito Sans" w:hAnsi="Nunito Sans" w:eastAsia="Nunito Sans" w:cs="Nunito Sans" w:asciiTheme="minorAscii" w:hAnsiTheme="minorAscii" w:eastAsiaTheme="minorEastAsia" w:cstheme="minorBidi"/>
+          <w:b w:val="0"/>
+          <w:bCs w:val="0"/>
+          <w:i w:val="0"/>
+          <w:iCs w:val="0"/>
+          <w:caps w:val="0"/>
+          <w:smallCaps w:val="0"/>
+          <w:color w:val="31849B"/>
+          <w:sz w:val="22"/>
+          <w:szCs w:val="22"/>
+          <w:lang w:eastAsia="ja-JP" w:bidi="ar-SA"/>
+        </w:rPr>
+        <w:t>additional</w:t>
+      </w:r>
+      <w:r>
+        <w:rPr>
+          <w:rFonts w:ascii="Nunito Sans" w:hAnsi="Nunito Sans" w:eastAsia="Nunito Sans" w:cs="Nunito Sans" w:asciiTheme="minorAscii" w:hAnsiTheme="minorAscii" w:eastAsiaTheme="minorEastAsia" w:cstheme="minorBidi"/>
+          <w:b w:val="0"/>
+          <w:bCs w:val="0"/>
+          <w:i w:val="0"/>
+          <w:iCs w:val="0"/>
+          <w:caps w:val="0"/>
+          <w:smallCaps w:val="0"/>
+          <w:color w:val="31849B"/>
+          <w:sz w:val="22"/>
+          <w:szCs w:val="22"/>
+          <w:lang w:eastAsia="ja-JP" w:bidi="ar-SA"/>
+        </w:rPr>
+        <w:t xml:space="preserve"> protocols may be </w:t>
+      </w:r>
+      <w:r>
+        <w:rPr>
+          <w:rFonts w:ascii="Nunito Sans" w:hAnsi="Nunito Sans" w:eastAsia="Nunito Sans" w:cs="Nunito Sans" w:asciiTheme="minorAscii" w:hAnsiTheme="minorAscii" w:eastAsiaTheme="minorEastAsia" w:cstheme="minorBidi"/>
+          <w:b w:val="0"/>
+          <w:bCs w:val="0"/>
+          <w:i w:val="0"/>
+          <w:iCs w:val="0"/>
+          <w:caps w:val="0"/>
+          <w:smallCaps w:val="0"/>
+          <w:color w:val="31849B"/>
+          <w:sz w:val="22"/>
+          <w:szCs w:val="22"/>
+          <w:lang w:eastAsia="ja-JP" w:bidi="ar-SA"/>
+        </w:rPr>
+        <w:t>required</w:t>
+      </w:r>
+      <w:r>
+        <w:rPr>
+          <w:rFonts w:ascii="Nunito Sans" w:hAnsi="Nunito Sans" w:eastAsia="Nunito Sans" w:cs="Nunito Sans" w:asciiTheme="minorAscii" w:hAnsiTheme="minorAscii" w:eastAsiaTheme="minorEastAsia" w:cstheme="minorBidi"/>
+          <w:b w:val="0"/>
+          <w:bCs w:val="0"/>
+          <w:i w:val="0"/>
+          <w:iCs w:val="0"/>
+          <w:caps w:val="0"/>
+          <w:smallCaps w:val="0"/>
+          <w:color w:val="31849B"/>
+          <w:sz w:val="22"/>
+          <w:szCs w:val="22"/>
+          <w:lang w:eastAsia="ja-JP" w:bidi="ar-SA"/>
+        </w:rPr>
+        <w:t>:</w:t>
+      </w:r>
+    </w:p>
+    <w:p xmlns:wp14="http://schemas.microsoft.com/office/word/2010/wordml" wp14:paraId="540D3285" wp14:textId="7D77C222">
+      <w:pPr>
+        <w:pStyle w:val="Normal"/>
+        <w:pBdr>
+          <w:between w:val="single" w:color="FF000000" w:sz="12" w:space="4"/>
+        </w:pBdr>
+      </w:pPr>
+    </w:p>
+    <w:p xmlns:wp14="http://schemas.microsoft.com/office/word/2010/wordml" wp14:paraId="7A76664D" wp14:textId="222611B1">
+      <w:pPr>
+        <w:pStyle w:val="Normal"/>
+        <w:pBdr>
+          <w:between w:val="single" w:color="FF000000" w:sz="12" w:space="4"/>
+        </w:pBdr>
+      </w:pPr>
+    </w:p>
+    <w:p xmlns:wp14="http://schemas.microsoft.com/office/word/2010/wordml" wp14:paraId="019BE5F7" wp14:textId="0B48B3FA">
+      <w:pPr>
+        <w:pStyle w:val="Normal"/>
+        <w:pBdr>
+          <w:between w:val="single" w:color="FF000000" w:sz="12" w:space="4"/>
+        </w:pBdr>
+      </w:pPr>
+    </w:p>
+    <w:p xmlns:wp14="http://schemas.microsoft.com/office/word/2010/wordml" wp14:paraId="2BA0282E" wp14:textId="36FBB647">
+      <w:pPr>
+        <w:pStyle w:val="Normal"/>
+        <w:pBdr>
+          <w:between w:val="single" w:color="FF000000" w:sz="12" w:space="4"/>
+        </w:pBdr>
+      </w:pPr>
+    </w:p>
+    <w:p xmlns:wp14="http://schemas.microsoft.com/office/word/2010/wordml" wp14:paraId="633F0C4B" wp14:textId="4B2CBC96">
+      <w:pPr>
+        <w:pStyle w:val="Normal"/>
+        <w:pBdr>
+          <w:between w:val="single" w:color="FF000000" w:sz="12" w:space="4"/>
+        </w:pBdr>
+      </w:pPr>
+    </w:p>
+    <w:p xmlns:wp14="http://schemas.microsoft.com/office/word/2010/wordml" wp14:paraId="4166613F" wp14:textId="47572410">
+      <w:pPr>
+        <w:pStyle w:val="Normal"/>
+        <w:pBdr>
+          <w:between w:val="single" w:color="FF000000" w:sz="12" w:space="4"/>
+        </w:pBdr>
+      </w:pPr>
+    </w:p>
+    <w:p xmlns:wp14="http://schemas.microsoft.com/office/word/2010/wordml" wp14:paraId="4D3A12AF" wp14:textId="3722A284">
+      <w:pPr>
+        <w:pStyle w:val="Heading3"/>
+        <w:keepNext w:val="1"/>
+        <w:keepLines w:val="1"/>
+      </w:pPr>
+      <w:r>
+        <w:rPr/>
+        <w:t>11. Designated contacts and succession planning:</w:t>
+      </w:r>
+    </w:p>
+    <w:p xmlns:wp14="http://schemas.microsoft.com/office/word/2010/wordml" wp14:paraId="2E3D40CA" wp14:textId="39ACB651">
+      <w:pPr>
+        <w:pStyle w:val="Normal"/>
+        <w:keepNext w:val="1"/>
+        <w:keepLines w:val="1"/>
+      </w:pPr>
+      <w:r>
+        <w:rPr/>
+        <w:t>The designated contacts are the first points of contacts for their respective party, recognizing their relevant knowledge of this agreement, internal processes and potential risks, they are best suited to ensure the terms and conditions of this agreement will be upheld in good faith, for the duration of the agreement, or to the best of their ability.</w:t>
+      </w:r>
+    </w:p>
+    <w:p xmlns:wp14="http://schemas.microsoft.com/office/word/2010/wordml" wp14:paraId="3D75A886" wp14:textId="10C1AB9B">
+      <w:pPr>
+        <w:pStyle w:val="Normal"/>
+        <w:keepNext w:val="1"/>
+        <w:keepLines w:val="1"/>
+      </w:pPr>
+      <w:r>
+        <w:rPr/>
+        <w:t>In the event a designated contact is no longer available due to turnover or unforeseen circumstances; The responsibilities will be upheld by their direct supervisor. This process will continue advancing to the next level of supervision until this agreement is amended with another designated contact.</w:t>
+      </w:r>
+    </w:p>
+    <w:p xmlns:wp14="http://schemas.microsoft.com/office/word/2010/wordml" wp14:paraId="7B677F59" wp14:textId="3E7DBE76">
+      <w:pPr>
+        <w:pStyle w:val="Normal"/>
+      </w:pPr>
+      <w:r>
+        <w:rPr/>
+        <w:t xml:space="preserve">Name, Title </w:t>
       </w:r>
       <w:r>
         <w:tab/>
@@ -2088,373 +3156,27 @@
         <w:tab/>
       </w:r>
       <w:r>
-        <w:rPr/>
-        <w:t xml:space="preserve">☐ Other (specify below): </w:t>
+        <w:tab/>
+      </w:r>
+      <w:r>
+        <w:tab/>
+      </w:r>
+      <w:r>
+        <w:tab/>
+      </w:r>
+      <w:r>
+        <w:tab/>
+      </w:r>
+      <w:r>
+        <w:rPr/>
+        <w:t xml:space="preserve">Name, Title </w:t>
       </w:r>
       <w:r>
         <w:br/>
       </w:r>
       <w:r>
         <w:rPr/>
-        <w:t xml:space="preserve"> </w:t>
-      </w:r>
-    </w:p>
-    <w:p xmlns:wp14="http://schemas.microsoft.com/office/word/2010/wordml" wp14:paraId="5C8055AB" wp14:textId="20BEFCB4">
-      <w:pPr>
-        <w:pStyle w:val="Normal"/>
-      </w:pPr>
-      <w:r>
-        <w:rPr/>
-        <w:t xml:space="preserve"> </w:t>
-      </w:r>
-    </w:p>
-    <w:p xmlns:wp14="http://schemas.microsoft.com/office/word/2010/wordml" wp14:paraId="2D741F88" wp14:textId="486F9617">
-      <w:pPr>
-        <w:pStyle w:val="Normal"/>
-      </w:pPr>
-      <w:r>
-        <w:rPr/>
-        <w:t xml:space="preserve"> </w:t>
-      </w:r>
-    </w:p>
-    <w:p xmlns:wp14="http://schemas.microsoft.com/office/word/2010/wordml" wp14:paraId="7C8BE15C" wp14:textId="389D66F0">
-      <w:pPr>
-        <w:pStyle w:val="Normal"/>
-      </w:pPr>
-      <w:r>
-        <w:rPr/>
-        <w:t xml:space="preserve"> </w:t>
-      </w:r>
-    </w:p>
-    <w:p xmlns:wp14="http://schemas.microsoft.com/office/word/2010/wordml" wp14:paraId="13D4DA56" wp14:textId="7E67ABAD">
-      <w:pPr>
-        <w:pStyle w:val="Normal"/>
-      </w:pPr>
-      <w:r>
-        <w:rPr/>
-        <w:t xml:space="preserve">8. By default, the completion or expiration of this agreement will prompt the automatic and permanent removal of the TK from the vault. The below notifications are optional: select all that apply. </w:t>
-      </w:r>
-      <w:r>
-        <w:br/>
-      </w:r>
-      <w:r>
-        <w:rPr/>
-        <w:t xml:space="preserve">☐ Notify both of the designated contacts 00 days before expiration: To determine if an amendment or extension is required.  </w:t>
-      </w:r>
-      <w:r>
-        <w:br/>
-      </w:r>
-      <w:r>
-        <w:rPr/>
-        <w:t xml:space="preserve">☐ Notify authorised YG personnel 00 days before expiration: Reminder that any previous authorisations end on the expiration date. All further application or reference to the TK in this agreement, will be prohibited. </w:t>
-      </w:r>
-      <w:r>
-        <w:br/>
-      </w:r>
-      <w:r>
-        <w:rPr/>
-        <w:t xml:space="preserve">☐ Notify both designated contacts 00 days before expiration: Reminder of upcoming expiration date and that upon expiry, all previous authorisations and access will be void, and this action is non-reversable.  </w:t>
-      </w:r>
-      <w:r>
-        <w:br/>
-      </w:r>
-      <w:r>
-        <w:rPr/>
-        <w:t xml:space="preserve">☐ Send receipt to both designated contacts: Confirmation notice that the TK associated with this agreement has been permanently removed and deleted from the vault.  </w:t>
-      </w:r>
-      <w:r>
-        <w:br/>
-      </w:r>
-      <w:r>
-        <w:rPr/>
-        <w:t xml:space="preserve">☐ Other (specify below): </w:t>
-      </w:r>
-      <w:r>
-        <w:br/>
-      </w:r>
-      <w:r>
-        <w:rPr/>
-        <w:t xml:space="preserve"> </w:t>
-      </w:r>
-    </w:p>
-    <w:p xmlns:wp14="http://schemas.microsoft.com/office/word/2010/wordml" wp14:paraId="14ADF401" wp14:textId="28166E48">
-      <w:pPr>
-        <w:pStyle w:val="Normal"/>
-      </w:pPr>
-      <w:r>
-        <w:rPr/>
-        <w:t xml:space="preserve"> </w:t>
-      </w:r>
-    </w:p>
-    <w:p xmlns:wp14="http://schemas.microsoft.com/office/word/2010/wordml" wp14:paraId="64D69DA5" wp14:textId="0E68E3DD">
-      <w:pPr>
-        <w:pStyle w:val="Normal"/>
-      </w:pPr>
-      <w:r>
-        <w:rPr/>
-        <w:t xml:space="preserve"> </w:t>
-      </w:r>
-    </w:p>
-    <w:p xmlns:wp14="http://schemas.microsoft.com/office/word/2010/wordml" wp14:paraId="3AC172BA" wp14:textId="01860EFC">
-      <w:pPr>
-        <w:pStyle w:val="Normal"/>
-      </w:pPr>
-      <w:r>
-        <w:rPr/>
-        <w:t xml:space="preserve"> </w:t>
-      </w:r>
-    </w:p>
-    <w:p xmlns:wp14="http://schemas.microsoft.com/office/word/2010/wordml" wp14:paraId="2C081CE7" wp14:textId="476AE1E8">
-      <w:pPr>
-        <w:pStyle w:val="Normal"/>
-      </w:pPr>
-      <w:r>
-        <w:rPr/>
-        <w:t xml:space="preserve"> </w:t>
-      </w:r>
-    </w:p>
-    <w:p xmlns:wp14="http://schemas.microsoft.com/office/word/2010/wordml" wp14:paraId="159022F0" wp14:textId="5C8359BC">
-      <w:pPr>
-        <w:pStyle w:val="Normal"/>
-      </w:pPr>
-      <w:r>
-        <w:rPr/>
-        <w:t xml:space="preserve"> </w:t>
-      </w:r>
-    </w:p>
-    <w:p xmlns:wp14="http://schemas.microsoft.com/office/word/2010/wordml" wp14:paraId="0BD7963B" wp14:textId="70FF6923">
-      <w:pPr>
-        <w:pStyle w:val="Normal"/>
-      </w:pPr>
-      <w:r>
-        <w:rPr/>
-        <w:t xml:space="preserve">9. In the event of a breach or violation of the terms and conditions of this agreement, the designated contacts for both Parties will be responsible for communicating any updates or requirements to and within their respective governments. The following action(s) are to take place: </w:t>
-      </w:r>
-      <w:r>
-        <w:br/>
-      </w:r>
-      <w:r>
-        <w:rPr/>
-        <w:t xml:space="preserve">Select all that apply and indicate any additional measures below  </w:t>
-      </w:r>
-      <w:r>
-        <w:br/>
-      </w:r>
-      <w:r>
-        <w:rPr/>
-        <w:t xml:space="preserve">☐ YG will notify the designated contact for YFN/TBIGG upon the earliest convenience and explain the issue. The designated contacts may attempt to resolve the breach to ensure it is contained and doesn’t happen again. The terms and conditions of this agreement, including previous YG authorisations, remain status quo. Any amendments or updates will be communicated to authorised personnel by the respective designated contact. </w:t>
-      </w:r>
-      <w:r>
-        <w:br/>
-      </w:r>
-      <w:r>
-        <w:rPr/>
-        <w:t xml:space="preserve">☐ YG will inform the designated contact for YFN/TBIGG immediately and explain the issue. All previous authorizations for YG personnel will be immediately paused until the issue is addressed through amendments to this agreement or, if the issue cannot be resolved to both Parties satisfaction, terminated.  </w:t>
-      </w:r>
-      <w:r>
-        <w:br/>
-      </w:r>
-      <w:r>
-        <w:rPr/>
-        <w:t xml:space="preserve">☐ If this agreement is terminated, all previous YG authorisations will be rescinded immediately and the associated TK will be permanently removed and deleted from the vault. The designated contacts for both Parties will collaborate and determine if any additional measures required. </w:t>
-      </w:r>
-      <w:r>
-        <w:br/>
-      </w:r>
-      <w:r>
-        <w:rPr/>
-        <w:t xml:space="preserve">☐ YG’s designated contact will communicate any amendments and/or requirements to authorised YG personnel.  </w:t>
-      </w:r>
-      <w:r>
-        <w:br/>
-      </w:r>
-      <w:r>
-        <w:rPr/>
-        <w:t xml:space="preserve">☐ If the purpose for which the TK was shared has been completed: The designated contacts from the Parties will determine any next steps or actions required and make reasonable efforts to reconcile the outcome of the purpose. </w:t>
-      </w:r>
-      <w:r>
-        <w:br/>
-      </w:r>
-      <w:r>
-        <w:rPr/>
-        <w:t xml:space="preserve"> </w:t>
-      </w:r>
-    </w:p>
-    <w:p xmlns:wp14="http://schemas.microsoft.com/office/word/2010/wordml" wp14:paraId="706504EB" wp14:textId="4A861516">
-      <w:pPr>
-        <w:pStyle w:val="Normal"/>
-      </w:pPr>
-      <w:r>
-        <w:rPr/>
-        <w:t xml:space="preserve"> </w:t>
-      </w:r>
-    </w:p>
-    <w:p xmlns:wp14="http://schemas.microsoft.com/office/word/2010/wordml" wp14:paraId="72CBAF6D" wp14:textId="67E9012D">
-      <w:pPr>
-        <w:pStyle w:val="Normal"/>
-      </w:pPr>
-      <w:r>
-        <w:rPr/>
-        <w:t xml:space="preserve"> </w:t>
-      </w:r>
-    </w:p>
-    <w:p xmlns:wp14="http://schemas.microsoft.com/office/word/2010/wordml" wp14:paraId="4C77ED33" wp14:textId="4865870F">
-      <w:pPr>
-        <w:pStyle w:val="Normal"/>
-      </w:pPr>
-      <w:r>
-        <w:rPr/>
-        <w:t xml:space="preserve"> </w:t>
-      </w:r>
-    </w:p>
-    <w:p xmlns:wp14="http://schemas.microsoft.com/office/word/2010/wordml" wp14:paraId="0E59DE78" wp14:textId="1A421859">
-      <w:pPr>
-        <w:pStyle w:val="Normal"/>
-      </w:pPr>
-      <w:r>
-        <w:rPr/>
-        <w:t xml:space="preserve"> </w:t>
-      </w:r>
-    </w:p>
-    <w:p xmlns:wp14="http://schemas.microsoft.com/office/word/2010/wordml" wp14:paraId="441A3A6E" wp14:textId="2198F9E5">
-      <w:pPr>
-        <w:pStyle w:val="Normal"/>
-      </w:pPr>
-      <w:r>
-        <w:rPr/>
-        <w:t xml:space="preserve"> </w:t>
-      </w:r>
-    </w:p>
-    <w:p xmlns:wp14="http://schemas.microsoft.com/office/word/2010/wordml" wp14:paraId="537790B9" wp14:textId="60B8CD02">
-      <w:pPr>
-        <w:pStyle w:val="Normal"/>
-      </w:pPr>
-      <w:r>
-        <w:rPr/>
-        <w:t xml:space="preserve"> </w:t>
-      </w:r>
-    </w:p>
-    <w:p xmlns:wp14="http://schemas.microsoft.com/office/word/2010/wordml" wp14:paraId="5188CD03" wp14:textId="30DFBBD1">
-      <w:pPr>
-        <w:pStyle w:val="Normal"/>
-      </w:pPr>
-      <w:r>
-        <w:rPr/>
-        <w:t xml:space="preserve"> </w:t>
-      </w:r>
-      <w:r>
-        <w:br/>
-      </w:r>
-      <w:r>
-        <w:rPr/>
-        <w:t xml:space="preserve">10. Under Yukon Legislation, YG could be compelled to disclose information, including TK, in its custody if it is clearly in the public interest, could prevent significant harm to a person, group of people or the public, or if compelled by Court of Law. In the event of a compelled disclosure, YG will notify the designated contact for YFN/TBIGG at the earliest opportunity.  </w:t>
-      </w:r>
-      <w:r>
-        <w:br/>
-      </w:r>
-      <w:r>
-        <w:rPr/>
-        <w:t xml:space="preserve">Indicate if additional protocols may be required:  </w:t>
-      </w:r>
-    </w:p>
-    <w:p xmlns:wp14="http://schemas.microsoft.com/office/word/2010/wordml" wp14:paraId="540D3285" wp14:textId="01DBBF82">
-      <w:pPr>
-        <w:pStyle w:val="Normal"/>
-      </w:pPr>
-      <w:r>
-        <w:rPr/>
-        <w:t xml:space="preserve"> </w:t>
-      </w:r>
-    </w:p>
-    <w:p xmlns:wp14="http://schemas.microsoft.com/office/word/2010/wordml" wp14:paraId="7A76664D" wp14:textId="65C8EAFF">
-      <w:pPr>
-        <w:pStyle w:val="Normal"/>
-      </w:pPr>
-      <w:r>
-        <w:rPr/>
-        <w:t xml:space="preserve"> </w:t>
-      </w:r>
-    </w:p>
-    <w:p xmlns:wp14="http://schemas.microsoft.com/office/word/2010/wordml" wp14:paraId="019BE5F7" wp14:textId="4FCA68E5">
-      <w:pPr>
-        <w:pStyle w:val="Normal"/>
-      </w:pPr>
-      <w:r>
-        <w:rPr/>
-        <w:t xml:space="preserve"> </w:t>
-      </w:r>
-    </w:p>
-    <w:p xmlns:wp14="http://schemas.microsoft.com/office/word/2010/wordml" wp14:paraId="2BA0282E" wp14:textId="5E22DF18">
-      <w:pPr>
-        <w:pStyle w:val="Normal"/>
-      </w:pPr>
-      <w:r>
-        <w:rPr/>
-        <w:t xml:space="preserve"> </w:t>
-      </w:r>
-    </w:p>
-    <w:p xmlns:wp14="http://schemas.microsoft.com/office/word/2010/wordml" wp14:paraId="633F0C4B" wp14:textId="31E1DE52">
-      <w:pPr>
-        <w:pStyle w:val="Normal"/>
-      </w:pPr>
-      <w:r>
-        <w:rPr/>
-        <w:t xml:space="preserve"> </w:t>
-      </w:r>
-    </w:p>
-    <w:p xmlns:wp14="http://schemas.microsoft.com/office/word/2010/wordml" wp14:paraId="4166613F" wp14:textId="69CE9DED">
-      <w:pPr>
-        <w:pStyle w:val="Normal"/>
-      </w:pPr>
-      <w:r>
-        <w:rPr/>
-        <w:t xml:space="preserve"> </w:t>
-      </w:r>
-    </w:p>
-    <w:p xmlns:wp14="http://schemas.microsoft.com/office/word/2010/wordml" wp14:paraId="4D3A12AF" wp14:textId="3DC00025">
-      <w:pPr>
-        <w:pStyle w:val="Normal"/>
-      </w:pPr>
-      <w:r>
-        <w:rPr/>
-        <w:t xml:space="preserve">11. Designated contacts and succession planning: </w:t>
-      </w:r>
-    </w:p>
-    <w:p xmlns:wp14="http://schemas.microsoft.com/office/word/2010/wordml" wp14:paraId="7B677F59" wp14:textId="3E0D3F84">
-      <w:pPr>
-        <w:pStyle w:val="Normal"/>
-      </w:pPr>
-      <w:r>
-        <w:rPr/>
-        <w:t xml:space="preserve">The designated contacts are the first points of contacts for their respective party, recognizing their relevant knowledge of this agreement, internal processes and potential risks, they are best suited to ensure the terms and conditions of this agreement will be upheld in good faith, for the duration of the agreement, or to the best of their ability. </w:t>
-      </w:r>
-      <w:r>
-        <w:br/>
-      </w:r>
-      <w:r>
-        <w:rPr/>
-        <w:t xml:space="preserve"> </w:t>
-      </w:r>
-      <w:r>
-        <w:br/>
-      </w:r>
-      <w:r>
-        <w:rPr/>
-        <w:t xml:space="preserve">In the event a designated contact is no longer available due to turnover or unforeseen circumstances; The responsibilities will be upheld by their direct supervisor. This process will continue advancing to the next level of supervision until this agreement is amended with another designated contact.  </w:t>
-      </w:r>
-      <w:r>
-        <w:br/>
-      </w:r>
-      <w:r>
-        <w:rPr/>
-        <w:t xml:space="preserve"> </w:t>
-      </w:r>
-      <w:r>
-        <w:br/>
-      </w:r>
-      <w:r>
-        <w:rPr/>
-        <w:t xml:space="preserve">Name, Title </w:t>
+        <w:t xml:space="preserve">YFN Government </w:t>
       </w:r>
       <w:r>
         <w:tab/>
@@ -2472,37 +3194,20 @@
         <w:tab/>
       </w:r>
       <w:r>
-        <w:tab/>
-      </w:r>
-      <w:r>
-        <w:rPr/>
-        <w:t xml:space="preserve">Name, Title </w:t>
-      </w:r>
-      <w:r>
-        <w:br/>
-      </w:r>
-      <w:r>
-        <w:rPr/>
-        <w:t xml:space="preserve">YFN Government </w:t>
-      </w:r>
-      <w:r>
-        <w:tab/>
-      </w:r>
-      <w:r>
-        <w:tab/>
-      </w:r>
-      <w:r>
-        <w:tab/>
-      </w:r>
-      <w:r>
-        <w:tab/>
-      </w:r>
-      <w:r>
-        <w:tab/>
-      </w:r>
-      <w:r>
-        <w:rPr/>
-        <w:t xml:space="preserve">YG -Choose an item.  </w:t>
+        <w:rPr/>
+        <w:t xml:space="preserve">YG </w:t>
+      </w:r>
+      <w:r>
+        <w:rPr/>
+        <w:t>-Choose</w:t>
+      </w:r>
+      <w:r>
+        <w:rPr/>
+        <w:t xml:space="preserve"> an item</w:t>
+      </w:r>
+      <w:r>
+        <w:rPr/>
+        <w:t xml:space="preserve">.  </w:t>
       </w:r>
     </w:p>
     <w:p xmlns:wp14="http://schemas.microsoft.com/office/word/2010/wordml" wp14:paraId="33D0049E" wp14:textId="569B06D0">
@@ -2759,8 +3464,7 @@
       <w:pgMar w:top="1440" w:right="1440" w:bottom="1440" w:left="1440" w:header="720" w:footer="720" w:gutter="0"/>
       <w:cols w:space="720"/>
       <w:docGrid w:linePitch="360"/>
-      <w:headerReference w:type="default" r:id="Ra2b60c3f34114749"/>
-      <w:footerReference w:type="default" r:id="R646f71d3d3ef4485"/>
+      <w:footerReference w:type="default" r:id="R52d9f0b13f1a4db3"/>
     </w:sectPr>
   </w:body>
 </w:document>
@@ -2776,9 +3480,9 @@
       <w:tblLook w:val="06A0" w:firstRow="1" w:lastRow="0" w:firstColumn="1" w:lastColumn="0" w:noHBand="1" w:noVBand="1"/>
     </w:tblPr>
     <w:tblGrid>
-      <w:gridCol w:w="3120"/>
-      <w:gridCol w:w="3120"/>
-      <w:gridCol w:w="3120"/>
+      <w:gridCol w:w="1260"/>
+      <w:gridCol w:w="6885"/>
+      <w:gridCol w:w="1215"/>
     </w:tblGrid>
     <w:tr>
       <w:trPr>
@@ -2786,7 +3490,7 @@
       </w:trPr>
       <w:tc>
         <w:tcPr>
-          <w:tcW w:w="3120" w:type="dxa"/>
+          <w:tcW w:w="1260" w:type="dxa"/>
           <w:tcMar/>
         </w:tcPr>
         <w:p>
@@ -2804,7 +3508,7 @@
       </w:tc>
       <w:tc>
         <w:tcPr>
-          <w:tcW w:w="3120" w:type="dxa"/>
+          <w:tcW w:w="6885" w:type="dxa"/>
           <w:tcMar/>
         </w:tcPr>
         <w:p>
@@ -2821,7 +3525,7 @@
       </w:tc>
       <w:tc>
         <w:tcPr>
-          <w:tcW w:w="3120" w:type="dxa"/>
+          <w:tcW w:w="1215" w:type="dxa"/>
           <w:tcMar/>
         </w:tcPr>
         <w:p>
@@ -2890,76 +3594,6 @@
     </w:pPr>
   </w:p>
 </w:ftr>
-</file>
-
-<file path=word/header.xml><?xml version="1.0" encoding="utf-8"?>
-<w:hdr xmlns:w14="http://schemas.microsoft.com/office/word/2010/wordml" xmlns:w="http://schemas.openxmlformats.org/wordprocessingml/2006/main">
-  <w:tbl>
-    <w:tblPr>
-      <w:tblStyle w:val="TableNormal"/>
-      <w:bidiVisual w:val="0"/>
-      <w:tblW w:w="0" w:type="auto"/>
-      <w:tblLook w:val="06A0" w:firstRow="1" w:lastRow="0" w:firstColumn="1" w:lastColumn="0" w:noHBand="1" w:noVBand="1"/>
-    </w:tblPr>
-    <w:tblGrid>
-      <w:gridCol w:w="3120"/>
-      <w:gridCol w:w="3120"/>
-      <w:gridCol w:w="3120"/>
-    </w:tblGrid>
-    <w:tr>
-      <w:trPr>
-        <w:trHeight w:val="300"/>
-      </w:trPr>
-      <w:tc>
-        <w:tcPr>
-          <w:tcW w:w="3120" w:type="dxa"/>
-          <w:tcMar/>
-        </w:tcPr>
-        <w:p>
-          <w:pPr>
-            <w:pStyle w:val="Header"/>
-            <w:bidi w:val="0"/>
-            <w:ind w:left="-115"/>
-            <w:jc w:val="left"/>
-          </w:pPr>
-        </w:p>
-      </w:tc>
-      <w:tc>
-        <w:tcPr>
-          <w:tcW w:w="3120" w:type="dxa"/>
-          <w:tcMar/>
-        </w:tcPr>
-        <w:p>
-          <w:pPr>
-            <w:pStyle w:val="Header"/>
-            <w:bidi w:val="0"/>
-            <w:jc w:val="center"/>
-          </w:pPr>
-        </w:p>
-      </w:tc>
-      <w:tc>
-        <w:tcPr>
-          <w:tcW w:w="3120" w:type="dxa"/>
-          <w:tcMar/>
-        </w:tcPr>
-        <w:p>
-          <w:pPr>
-            <w:pStyle w:val="Header"/>
-            <w:bidi w:val="0"/>
-            <w:ind w:right="-115"/>
-            <w:jc w:val="right"/>
-          </w:pPr>
-        </w:p>
-      </w:tc>
-    </w:tr>
-  </w:tbl>
-  <w:p>
-    <w:pPr>
-      <w:pStyle w:val="Header"/>
-      <w:bidi w:val="0"/>
-    </w:pPr>
-  </w:p>
-</w:hdr>
 </file>
 
 <file path=word/numbering.xml><?xml version="1.0" encoding="utf-8"?>
@@ -3540,7 +4174,11 @@
     <w:uiPriority w:val="0"/>
     <w:name w:val="Normal"/>
     <w:qFormat/>
-    <w:rsid w:val="0FE186D6"/>
+    <w:rsid w:val="23F27E10"/>
+    <w:rPr>
+      <w:sz w:val="22"/>
+      <w:szCs w:val="22"/>
+    </w:rPr>
   </w:style>
   <w:style w:type="character" w:styleId="DefaultParagraphFont" w:default="1">
     <w:name w:val="Default Paragraph Font"/>
@@ -3575,14 +4213,14 @@
     <w:basedOn w:val="Normal"/>
     <w:next w:val="Normal"/>
     <w:qFormat/>
-    <w:rsid w:val="0FE186D6"/>
+    <w:rsid w:val="23F27E10"/>
     <w:rPr>
-      <w:rFonts w:asciiTheme="majorAscii" w:hAnsiTheme="majorAscii" w:eastAsiaTheme="majorEastAsia" w:cstheme="majorBidi"/>
+      <w:rFonts w:ascii="Aptos Display" w:hAnsi="Aptos Display" w:asciiTheme="majorAscii" w:hAnsiTheme="majorAscii" w:eastAsiaTheme="majorEastAsia" w:cstheme="majorBidi"/>
       <w:sz w:val="56"/>
       <w:szCs w:val="56"/>
     </w:rPr>
     <w:pPr>
-      <w:spacing w:after="80" w:line="240" w:lineRule="auto"/>
+      <w:spacing w:after="80"/>
       <w:contextualSpacing/>
     </w:pPr>
   </w:style>
@@ -3591,7 +4229,7 @@
     <w:name w:val="List Paragraph"/>
     <w:basedOn w:val="Normal"/>
     <w:qFormat/>
-    <w:rsid w:val="0FE186D6"/>
+    <w:rsid w:val="23F27E10"/>
     <w:pPr>
       <w:spacing/>
       <w:ind w:left="720"/>
@@ -3605,9 +4243,9 @@
     <w:next w:val="Normal"/>
     <w:link w:val="Heading1Char"/>
     <w:qFormat/>
-    <w:rsid w:val="3EC4E0FB"/>
+    <w:rsid w:val="23F27E10"/>
     <w:rPr>
-      <w:rFonts w:ascii="Aptos Display" w:hAnsi="Aptos Display" w:eastAsia="" w:cs="" w:asciiTheme="majorAscii" w:hAnsiTheme="majorAscii" w:eastAsiaTheme="majorEastAsia" w:cstheme="majorBidi"/>
+      <w:rFonts w:ascii="Aptos Display" w:hAnsi="Aptos Display" w:asciiTheme="majorAscii" w:hAnsiTheme="majorAscii" w:eastAsiaTheme="majorEastAsia" w:cstheme="majorBidi"/>
       <w:b w:val="1"/>
       <w:bCs w:val="1"/>
       <w:sz w:val="40"/>
@@ -3626,7 +4264,7 @@
     <w:name w:val="Heading 1 Char"/>
     <w:basedOn w:val="DefaultParagraphFont"/>
     <w:link w:val="Heading1"/>
-    <w:rsid w:val="3EC4E0FB"/>
+    <w:rsid w:val="23F27E10"/>
     <w:rPr>
       <w:rFonts w:ascii="Aptos Display" w:hAnsi="Aptos Display" w:eastAsia="" w:cs="" w:asciiTheme="majorAscii" w:hAnsiTheme="majorAscii" w:eastAsiaTheme="majorEastAsia" w:cstheme="majorBidi"/>
       <w:b w:val="1"/>
@@ -3642,9 +4280,9 @@
     <w:next w:val="Normal"/>
     <w:unhideWhenUsed/>
     <w:qFormat/>
-    <w:rsid w:val="3EC4E0FB"/>
+    <w:rsid w:val="23F27E10"/>
     <w:rPr>
-      <w:rFonts w:ascii="Aptos Display" w:hAnsi="Aptos Display" w:eastAsia="" w:cs="" w:asciiTheme="majorAscii" w:hAnsiTheme="majorAscii" w:eastAsiaTheme="majorEastAsia" w:cstheme="majorBidi"/>
+      <w:rFonts w:ascii="Aptos Display" w:hAnsi="Aptos Display" w:asciiTheme="majorAscii" w:hAnsiTheme="majorAscii" w:eastAsiaTheme="majorEastAsia" w:cstheme="majorBidi"/>
       <w:b w:val="1"/>
       <w:bCs w:val="1"/>
       <w:sz w:val="32"/>
@@ -3664,7 +4302,7 @@
     <w:basedOn w:val="Normal"/>
     <w:next w:val="Normal"/>
     <w:qFormat/>
-    <w:rsid w:val="0FE186D6"/>
+    <w:rsid w:val="23F27E10"/>
     <w:rPr>
       <w:rFonts w:eastAsiaTheme="majorEastAsia" w:cstheme="majorBidi"/>
       <w:sz w:val="28"/>
@@ -3676,7 +4314,7 @@
     <w:name w:val="Subtle Reference"/>
     <w:basedOn w:val="DefaultParagraphFont"/>
     <w:qFormat/>
-    <w:rsid w:val="3EC4E0FB"/>
+    <w:rsid w:val="23F27E10"/>
     <w:rPr>
       <w:rFonts w:ascii="Nunito Sans" w:hAnsi="Nunito Sans" w:eastAsia="Nunito Sans" w:cs="Nunito Sans"/>
       <w:b w:val="0"/>
@@ -3700,9 +4338,9 @@
     <w:unhideWhenUsed/>
     <w:link w:val="Heading3Char"/>
     <w:qFormat/>
-    <w:rsid w:val="3EC4E0FB"/>
+    <w:rsid w:val="23F27E10"/>
     <w:rPr>
-      <w:rFonts w:ascii="Aptos" w:hAnsi="Aptos" w:eastAsia="" w:cs="" w:asciiTheme="minorAscii" w:hAnsiTheme="minorAscii" w:eastAsiaTheme="majorEastAsia" w:cstheme="majorBidi"/>
+      <w:rFonts w:eastAsiaTheme="majorEastAsia" w:cstheme="majorBidi"/>
       <w:b w:val="1"/>
       <w:bCs w:val="1"/>
       <w:sz w:val="28"/>
@@ -3723,9 +4361,8 @@
     <w:unhideWhenUsed/>
     <w:link w:val="Heading4Char"/>
     <w:qFormat/>
-    <w:rsid w:val="3EC4E0FB"/>
+    <w:rsid w:val="23F27E10"/>
     <w:rPr>
-      <w:rFonts w:ascii="Aptos" w:hAnsi="Aptos" w:eastAsia="" w:cs="" w:asciiTheme="minorAscii" w:hAnsiTheme="minorAscii" w:eastAsiaTheme="minorEastAsia" w:cstheme="minorBidi"/>
       <w:sz w:val="28"/>
       <w:szCs w:val="28"/>
     </w:rPr>
@@ -3738,7 +4375,7 @@
     <w:unhideWhenUsed/>
     <w:link w:val="Heading5Char"/>
     <w:qFormat/>
-    <w:rsid w:val="0FE186D6"/>
+    <w:rsid w:val="23F27E10"/>
     <w:rPr>
       <w:rFonts w:eastAsiaTheme="majorEastAsia" w:cstheme="majorBidi"/>
     </w:rPr>
@@ -3757,7 +4394,7 @@
     <w:unhideWhenUsed/>
     <w:link w:val="Heading6Char"/>
     <w:qFormat/>
-    <w:rsid w:val="0FE186D6"/>
+    <w:rsid w:val="23F27E10"/>
     <w:rPr>
       <w:rFonts w:eastAsiaTheme="majorEastAsia" w:cstheme="majorBidi"/>
       <w:i w:val="1"/>
@@ -3778,7 +4415,7 @@
     <w:unhideWhenUsed/>
     <w:link w:val="Heading7Char"/>
     <w:qFormat/>
-    <w:rsid w:val="0FE186D6"/>
+    <w:rsid w:val="23F27E10"/>
     <w:rPr>
       <w:rFonts w:eastAsiaTheme="majorEastAsia" w:cstheme="majorBidi"/>
     </w:rPr>
@@ -3797,7 +4434,7 @@
     <w:unhideWhenUsed/>
     <w:link w:val="Heading8Char"/>
     <w:qFormat/>
-    <w:rsid w:val="0FE186D6"/>
+    <w:rsid w:val="23F27E10"/>
     <w:rPr>
       <w:rFonts w:eastAsiaTheme="majorEastAsia" w:cstheme="majorBidi"/>
       <w:i w:val="1"/>
@@ -3818,7 +4455,7 @@
     <w:unhideWhenUsed/>
     <w:link w:val="Heading9Char"/>
     <w:qFormat/>
-    <w:rsid w:val="0FE186D6"/>
+    <w:rsid w:val="23F27E10"/>
     <w:rPr>
       <w:rFonts w:eastAsiaTheme="majorEastAsia" w:cstheme="majorBidi"/>
     </w:rPr>
@@ -3858,7 +4495,7 @@
     <w:next w:val="Normal"/>
     <w:link w:val="QuoteChar"/>
     <w:qFormat/>
-    <w:rsid w:val="0FE186D6"/>
+    <w:rsid w:val="23F27E10"/>
     <w:rPr>
       <w:i w:val="1"/>
       <w:iCs w:val="1"/>
@@ -3875,7 +4512,7 @@
     <w:next w:val="Normal"/>
     <w:link w:val="IntenseQuoteChar"/>
     <w:qFormat/>
-    <w:rsid w:val="0FE186D6"/>
+    <w:rsid w:val="23F27E10"/>
     <w:rPr>
       <w:i w:val="1"/>
       <w:iCs w:val="1"/>
@@ -3891,7 +4528,7 @@
     <w:name w:val="Intense Reference"/>
     <w:basedOn w:val="Strong"/>
     <w:qFormat/>
-    <w:rsid w:val="3EC4E0FB"/>
+    <w:rsid w:val="23F27E10"/>
     <w:rPr>
       <w:rFonts w:ascii="Aptos" w:hAnsi="Aptos" w:eastAsia="" w:cs="" w:asciiTheme="minorAscii" w:hAnsiTheme="minorAscii" w:eastAsiaTheme="minorEastAsia" w:cstheme="minorBidi"/>
       <w:sz w:val="32"/>
@@ -3915,7 +4552,7 @@
     <w:name w:val="Heading 3 Char"/>
     <w:basedOn w:val="DefaultParagraphFont"/>
     <w:link w:val="Heading3"/>
-    <w:rsid w:val="3EC4E0FB"/>
+    <w:rsid w:val="23F27E10"/>
     <w:rPr>
       <w:rFonts w:ascii="Aptos" w:hAnsi="Aptos" w:eastAsia="" w:cs="" w:asciiTheme="minorAscii" w:hAnsiTheme="minorAscii" w:eastAsiaTheme="majorEastAsia" w:cstheme="majorBidi"/>
       <w:b w:val="1"/>
@@ -3929,9 +4566,8 @@
     <w:name w:val="Heading 4 Char"/>
     <w:basedOn w:val="Normal"/>
     <w:link w:val="Heading4"/>
-    <w:rsid w:val="3EC4E0FB"/>
+    <w:rsid w:val="23F27E10"/>
     <w:rPr>
-      <w:rFonts w:ascii="Aptos" w:hAnsi="Aptos" w:eastAsia="" w:cs="" w:asciiTheme="minorAscii" w:hAnsiTheme="minorAscii" w:eastAsiaTheme="minorEastAsia" w:cstheme="minorBidi"/>
       <w:sz w:val="28"/>
       <w:szCs w:val="28"/>
     </w:rPr>
@@ -4042,9 +4678,9 @@
     <w:basedOn w:val="Normal"/>
     <w:unhideWhenUsed/>
     <w:link w:val="FooterChar"/>
-    <w:rsid w:val="0FE186D6"/>
+    <w:rsid w:val="23F27E10"/>
     <w:pPr>
-      <w:spacing w:after="0" w:line="240" w:lineRule="auto"/>
+      <w:spacing w:after="0"/>
     </w:pPr>
   </w:style>
   <w:style w:type="character" w:styleId="FooterChar" w:customStyle="true">
@@ -4060,9 +4696,9 @@
     <w:basedOn w:val="Normal"/>
     <w:unhideWhenUsed/>
     <w:link w:val="HeaderChar"/>
-    <w:rsid w:val="0FE186D6"/>
+    <w:rsid w:val="23F27E10"/>
     <w:pPr>
-      <w:spacing w:after="0" w:line="240" w:lineRule="auto"/>
+      <w:spacing w:after="0"/>
     </w:pPr>
   </w:style>
   <w:style w:type="character" w:styleId="HeaderChar" w:customStyle="true">
@@ -4099,7 +4735,7 @@
     <w:name w:val="Strong"/>
     <w:basedOn w:val="DefaultParagraphFont"/>
     <w:qFormat/>
-    <w:rsid w:val="3EC4E0FB"/>
+    <w:rsid w:val="23F27E10"/>
     <w:rPr>
       <w:b w:val="1"/>
       <w:bCs w:val="1"/>

</xml_diff>

<commit_message>
:sparkles: Inject secondary contact into acknowledgement template.
</commit_message>
<xml_diff>
--- a/api/src/templates/information-sharing-agreements/acknowledgement-template.docx
+++ b/api/src/templates/information-sharing-agreements/acknowledgement-template.docx
@@ -3210,13 +3210,17 @@
         <w:t xml:space="preserve">.  </w:t>
       </w:r>
     </w:p>
-    <w:p xmlns:wp14="http://schemas.microsoft.com/office/word/2010/wordml" wp14:paraId="33D0049E" wp14:textId="569B06D0">
+    <w:p xmlns:wp14="http://schemas.microsoft.com/office/word/2010/wordml" wp14:paraId="7ACEC4F0" wp14:textId="4AF2934E">
       <w:pPr>
         <w:pStyle w:val="Normal"/>
       </w:pPr>
       <w:r>
         <w:rPr/>
-        <w:t>Department (if applicable)</w:t>
+        <w:t xml:space="preserve">Department (if </w:t>
+      </w:r>
+      <w:r>
+        <w:rPr/>
+        <w:t>applicable)</w:t>
       </w:r>
       <w:r>
         <w:tab/>
@@ -3258,7 +3262,11 @@
       </w:r>
       <w:r>
         <w:rPr/>
-        <w:t xml:space="preserve">(867) phone number </w:t>
+        <w:t>(</w:t>
+      </w:r>
+      <w:r>
+        <w:rPr/>
+        <w:t xml:space="preserve">867) phone number </w:t>
       </w:r>
       <w:r>
         <w:br/>
@@ -3281,190 +3289,590 @@
       </w:r>
       <w:r>
         <w:rPr/>
-        <w:t xml:space="preserve">Email: example@example.ca  </w:t>
-      </w:r>
-      <w:r>
-        <w:br/>
-      </w:r>
-      <w:r>
-        <w:rPr/>
-        <w:t xml:space="preserve"> </w:t>
-      </w:r>
-      <w:r>
-        <w:br/>
-      </w:r>
-      <w:r>
-        <w:rPr/>
-        <w:t xml:space="preserve">12. Signatures of the Parties: </w:t>
-      </w:r>
-      <w:r>
-        <w:br/>
-      </w:r>
-      <w:r>
-        <w:rPr/>
-        <w:t xml:space="preserve">By signing this agreement, the Parties indicate they have read, understand and confirm the terms and conditions in this agreement are appropriate and adequately support the intentions of TK being shared, is done in accordance with this agreement, on a temporary basis, for a specific purpose, with the clear and confirmed understanding of rightful ownership, authorised actions, access and protections measures.  </w:t>
-      </w:r>
-      <w:r>
-        <w:br/>
-      </w:r>
-      <w:r>
-        <w:rPr/>
-        <w:t xml:space="preserve"> </w:t>
-      </w:r>
-    </w:p>
-    <w:p xmlns:wp14="http://schemas.microsoft.com/office/word/2010/wordml" wp14:paraId="2C078E63" wp14:textId="46A39464">
+        <w:t xml:space="preserve">Email: </w:t>
+      </w:r>
+      <w:hyperlink r:id="R9c796cb057e74008">
+        <w:r>
+          <w:rPr>
+            <w:rStyle w:val="Hyperlink"/>
+          </w:rPr>
+          <w:t>example@example.ca</w:t>
+        </w:r>
+      </w:hyperlink>
+    </w:p>
+    <w:tbl>
+      <w:tblPr>
+        <w:tblStyle w:val="TableGrid"/>
+        <w:tblW w:w="0" w:type="auto"/>
+        <w:tblBorders>
+          <w:top w:val="none" w:color="000000" w:themeColor="text1" w:sz="12"/>
+          <w:left w:val="none" w:color="000000" w:themeColor="text1" w:sz="12"/>
+          <w:bottom w:val="none" w:color="000000" w:themeColor="text1" w:sz="12"/>
+          <w:right w:val="none" w:color="000000" w:themeColor="text1" w:sz="12"/>
+          <w:insideH w:val="none" w:color="000000" w:themeColor="text1" w:sz="12"/>
+          <w:insideV w:val="single" w:color="000000" w:themeColor="text1" w:sz="12"/>
+        </w:tblBorders>
+        <w:tblLook w:val="06A0" w:firstRow="1" w:lastRow="0" w:firstColumn="1" w:lastColumn="0" w:noHBand="1" w:noVBand="1"/>
+      </w:tblPr>
+      <w:tblGrid>
+        <w:gridCol w:w="4680"/>
+        <w:gridCol w:w="4680"/>
+      </w:tblGrid>
+      <w:tr>
+        <w:trPr>
+          <w:trHeight w:val="300"/>
+        </w:trPr>
+        <w:tc>
+          <w:tcPr>
+            <w:tcW w:w="4680" w:type="dxa"/>
+            <w:tcMar/>
+          </w:tcPr>
+          <w:p>
+            <w:pPr>
+              <w:pStyle w:val="Normal"/>
+            </w:pPr>
+            <w:r>
+              <w:rPr/>
+              <w:t>Name</w:t>
+            </w:r>
+            <w:r>
+              <w:rPr/>
+              <w:t>, Title</w:t>
+            </w:r>
+          </w:p>
+        </w:tc>
+        <w:tc>
+          <w:tcPr>
+            <w:tcW w:w="4680" w:type="dxa"/>
+            <w:tcMar/>
+          </w:tcPr>
+          <w:p>
+            <w:pPr>
+              <w:pStyle w:val="Normal"/>
+            </w:pPr>
+            <w:r>
+              <w:rPr/>
+              <w:t>{</w:t>
+            </w:r>
+            <w:r>
+              <w:rPr/>
+              <w:t>receiving_group_</w:t>
+            </w:r>
+            <w:r>
+              <w:rPr/>
+              <w:t>secondary_</w:t>
+            </w:r>
+            <w:r>
+              <w:rPr/>
+              <w:t>contact.</w:t>
+            </w:r>
+            <w:r>
+              <w:rPr/>
+              <w:t>name_and_titl</w:t>
+            </w:r>
+            <w:r>
+              <w:rPr/>
+              <w:t>e</w:t>
+            </w:r>
+            <w:r>
+              <w:rPr/>
+              <w:t>}</w:t>
+            </w:r>
+          </w:p>
+        </w:tc>
+      </w:tr>
+      <w:tr>
+        <w:trPr>
+          <w:trHeight w:val="300"/>
+        </w:trPr>
+        <w:tc>
+          <w:tcPr>
+            <w:tcW w:w="4680" w:type="dxa"/>
+            <w:tcMar/>
+          </w:tcPr>
+          <w:p>
+            <w:pPr>
+              <w:pStyle w:val="Normal"/>
+            </w:pPr>
+            <w:r>
+              <w:rPr/>
+              <w:t>YFN Government</w:t>
+            </w:r>
+          </w:p>
+        </w:tc>
+        <w:tc>
+          <w:tcPr>
+            <w:tcW w:w="4680" w:type="dxa"/>
+            <w:tcMar/>
+          </w:tcPr>
+          <w:p>
+            <w:pPr>
+              <w:pStyle w:val="Normal"/>
+            </w:pPr>
+            <w:r>
+              <w:rPr/>
+              <w:t>YG</w:t>
+            </w:r>
+          </w:p>
+        </w:tc>
+      </w:tr>
+      <w:tr>
+        <w:trPr>
+          <w:trHeight w:val="300"/>
+        </w:trPr>
+        <w:tc>
+          <w:tcPr>
+            <w:tcW w:w="4680" w:type="dxa"/>
+            <w:tcMar/>
+          </w:tcPr>
+          <w:p>
+            <w:pPr>
+              <w:pStyle w:val="Normal"/>
+            </w:pPr>
+            <w:r>
+              <w:rPr/>
+              <w:t>Department (if applicable)</w:t>
+            </w:r>
+          </w:p>
+        </w:tc>
+        <w:tc>
+          <w:tcPr>
+            <w:tcW w:w="4680" w:type="dxa"/>
+            <w:tcMar/>
+          </w:tcPr>
+          <w:p>
+            <w:pPr>
+              <w:pStyle w:val="Normal"/>
+            </w:pPr>
+            <w:r>
+              <w:rPr/>
+              <w:t>{</w:t>
+            </w:r>
+            <w:r>
+              <w:rPr/>
+              <w:t>receiving_group_secondary_contact</w:t>
+            </w:r>
+            <w:r>
+              <w:rPr/>
+              <w:t>.</w:t>
+            </w:r>
+            <w:r>
+              <w:rPr/>
+              <w:t>department_branch_unit_hierarchy</w:t>
+            </w:r>
+            <w:r>
+              <w:rPr/>
+              <w:t>}</w:t>
+            </w:r>
+          </w:p>
+          <w:p>
+            <w:pPr>
+              <w:pStyle w:val="Normal"/>
+            </w:pPr>
+          </w:p>
+        </w:tc>
+      </w:tr>
+      <w:tr>
+        <w:trPr>
+          <w:trHeight w:val="300"/>
+        </w:trPr>
+        <w:tc>
+          <w:tcPr>
+            <w:tcW w:w="4680" w:type="dxa"/>
+            <w:tcMar/>
+          </w:tcPr>
+          <w:p>
+            <w:pPr>
+              <w:pStyle w:val="Normal"/>
+            </w:pPr>
+            <w:r>
+              <w:rPr/>
+              <w:t>867) phone number</w:t>
+            </w:r>
+          </w:p>
+        </w:tc>
+        <w:tc>
+          <w:tcPr>
+            <w:tcW w:w="4680" w:type="dxa"/>
+            <w:tcMar/>
+          </w:tcPr>
+          <w:p>
+            <w:pPr>
+              <w:pStyle w:val="Normal"/>
+            </w:pPr>
+            <w:r>
+              <w:rPr/>
+              <w:t>{</w:t>
+            </w:r>
+            <w:r>
+              <w:rPr/>
+              <w:t>receiving_group_secondary_</w:t>
+            </w:r>
+            <w:r>
+              <w:rPr/>
+              <w:t>contact</w:t>
+            </w:r>
+            <w:r>
+              <w:rPr/>
+              <w:t>.phone}</w:t>
+            </w:r>
+          </w:p>
+        </w:tc>
+      </w:tr>
+      <w:tr>
+        <w:trPr>
+          <w:trHeight w:val="300"/>
+        </w:trPr>
+        <w:tc>
+          <w:tcPr>
+            <w:tcW w:w="4680" w:type="dxa"/>
+            <w:tcMar/>
+          </w:tcPr>
+          <w:p>
+            <w:pPr>
+              <w:pStyle w:val="Normal"/>
+            </w:pPr>
+            <w:r>
+              <w:rPr/>
+              <w:t>Email: example@example.ca</w:t>
+            </w:r>
+          </w:p>
+        </w:tc>
+        <w:tc>
+          <w:tcPr>
+            <w:tcW w:w="4680" w:type="dxa"/>
+            <w:tcMar/>
+          </w:tcPr>
+          <w:p>
+            <w:pPr>
+              <w:pStyle w:val="Normal"/>
+            </w:pPr>
+            <w:r>
+              <w:rPr/>
+              <w:t>{</w:t>
+            </w:r>
+            <w:r>
+              <w:rPr/>
+              <w:t>receiving_group_secondary_contact.email</w:t>
+            </w:r>
+            <w:r>
+              <w:rPr/>
+              <w:t>}</w:t>
+            </w:r>
+          </w:p>
+        </w:tc>
+      </w:tr>
+    </w:tbl>
+    <w:p xmlns:wp14="http://schemas.microsoft.com/office/word/2010/wordml" wp14:paraId="26550325" wp14:textId="19DDB207">
       <w:pPr>
         <w:pStyle w:val="Normal"/>
       </w:pPr>
-      <w:r>
-        <w:rPr/>
-        <w:t xml:space="preserve">For Yukon First Nation / Indigenous government or group </w:t>
-      </w:r>
-      <w:r>
-        <w:br/>
-      </w:r>
-      <w:r>
-        <w:rPr/>
-        <w:t xml:space="preserve"> </w:t>
-      </w:r>
-      <w:r>
-        <w:br/>
-      </w:r>
-      <w:r>
-        <w:rPr/>
-        <w:t xml:space="preserve"> </w:t>
-      </w:r>
-      <w:r>
-        <w:br/>
-      </w:r>
-      <w:r>
-        <w:rPr/>
-        <w:t>_________________________________</w:t>
-      </w:r>
-      <w:r>
-        <w:tab/>
-      </w:r>
-      <w:r>
-        <w:rPr/>
-        <w:t xml:space="preserve">_____________________________ </w:t>
-      </w:r>
-      <w:r>
-        <w:br/>
-      </w:r>
-      <w:r>
-        <w:rPr/>
-        <w:t>Signature</w:t>
-      </w:r>
-      <w:r>
-        <w:tab/>
-      </w:r>
-      <w:r>
-        <w:tab/>
-      </w:r>
-      <w:r>
-        <w:tab/>
-      </w:r>
-      <w:r>
-        <w:tab/>
-      </w:r>
-      <w:r>
-        <w:tab/>
-      </w:r>
-      <w:r>
-        <w:rPr/>
-        <w:t>Date (MM-DD-YYYY)</w:t>
-      </w:r>
-      <w:r>
-        <w:tab/>
-      </w:r>
-      <w:r>
-        <w:tab/>
-      </w:r>
-      <w:r>
-        <w:tab/>
-      </w:r>
-      <w:r>
-        <w:rPr/>
-        <w:t xml:space="preserve"> </w:t>
-      </w:r>
-      <w:r>
-        <w:br/>
-      </w:r>
-      <w:r>
-        <w:rPr/>
-        <w:t xml:space="preserve"> </w:t>
-      </w:r>
-      <w:r>
-        <w:br/>
-      </w:r>
-      <w:r>
-        <w:rPr/>
-        <w:t xml:space="preserve">For the Government of Yukon,  Choose an item. </w:t>
-      </w:r>
-      <w:r>
-        <w:br/>
-      </w:r>
-      <w:r>
-        <w:rPr/>
-        <w:t xml:space="preserve"> </w:t>
-      </w:r>
-      <w:r>
-        <w:br/>
-      </w:r>
-      <w:r>
-        <w:rPr/>
-        <w:t xml:space="preserve"> </w:t>
-      </w:r>
-      <w:r>
-        <w:br/>
-      </w:r>
-      <w:r>
-        <w:rPr/>
-        <w:t>_________________________________</w:t>
-      </w:r>
-      <w:r>
-        <w:tab/>
-      </w:r>
-      <w:r>
-        <w:rPr/>
-        <w:t xml:space="preserve">_____________________________ </w:t>
-      </w:r>
-      <w:r>
-        <w:br/>
-      </w:r>
-      <w:r>
-        <w:rPr/>
-        <w:t>Signature</w:t>
-      </w:r>
-      <w:r>
-        <w:tab/>
-      </w:r>
-      <w:r>
-        <w:tab/>
-      </w:r>
-      <w:r>
-        <w:tab/>
-      </w:r>
-      <w:r>
-        <w:tab/>
-      </w:r>
-      <w:r>
-        <w:tab/>
-      </w:r>
-      <w:r>
-        <w:rPr/>
-        <w:t xml:space="preserve">Date (MM-DD-YYYY) </w:t>
-      </w:r>
-      <w:r>
-        <w:br/>
-      </w:r>
+    </w:p>
+    <w:p xmlns:wp14="http://schemas.microsoft.com/office/word/2010/wordml" wp14:paraId="16414661" wp14:textId="1215EE5E">
+      <w:pPr>
+        <w:pStyle w:val="Heading3"/>
+        <w:keepNext w:val="1"/>
+        <w:keepLines w:val="1"/>
+      </w:pPr>
+      <w:r>
+        <w:rPr/>
+        <w:t>12. Signatures of the Parties:</w:t>
+      </w:r>
+    </w:p>
+    <w:p xmlns:wp14="http://schemas.microsoft.com/office/word/2010/wordml" wp14:paraId="33D0049E" wp14:textId="335C870B">
+      <w:pPr>
+        <w:pStyle w:val="Normal"/>
+        <w:keepNext w:val="1"/>
+        <w:keepLines w:val="1"/>
+      </w:pPr>
+      <w:r>
+        <w:rPr/>
+        <w:t xml:space="preserve">By signing this agreement, the Parties indicate they have read, understand and confirm the terms and conditions in this agreement are appropriate and adequately support the intentions of TK being shared, is done in accordance with this agreement, on a temporary basis, for a specific purpose, with the clear and confirmed understanding of rightful ownership, </w:t>
+      </w:r>
+      <w:r>
+        <w:rPr/>
+        <w:t>authorised</w:t>
+      </w:r>
+      <w:r>
+        <w:rPr/>
+        <w:t xml:space="preserve"> actions, access and protections measures.</w:t>
+      </w:r>
+    </w:p>
+    <w:tbl>
+      <w:tblPr>
+        <w:tblStyle w:val="TableGrid"/>
+        <w:tblW w:w="0" w:type="auto"/>
+        <w:tblBorders>
+          <w:top w:val="none" w:color="000000" w:themeColor="text1" w:sz="12"/>
+          <w:left w:val="none" w:color="000000" w:themeColor="text1" w:sz="12"/>
+          <w:bottom w:val="none" w:color="000000" w:themeColor="text1" w:sz="12"/>
+          <w:right w:val="none" w:color="000000" w:themeColor="text1" w:sz="12"/>
+          <w:insideH w:val="none" w:color="000000" w:themeColor="text1" w:sz="12"/>
+          <w:insideV w:val="none" w:color="000000" w:themeColor="text1" w:sz="12"/>
+        </w:tblBorders>
+        <w:tblLook w:val="06A0" w:firstRow="1" w:lastRow="0" w:firstColumn="1" w:lastColumn="0" w:noHBand="1" w:noVBand="1"/>
+      </w:tblPr>
+      <w:tblGrid>
+        <w:gridCol w:w="4680"/>
+        <w:gridCol w:w="4680"/>
+      </w:tblGrid>
+      <w:tr>
+        <w:trPr>
+          <w:trHeight w:val="300"/>
+        </w:trPr>
+        <w:tc>
+          <w:tcPr>
+            <w:tcW w:w="9360" w:type="dxa"/>
+            <w:gridSpan w:val="2"/>
+            <w:tcMar/>
+          </w:tcPr>
+          <w:p>
+            <w:pPr>
+              <w:pStyle w:val="Heading3"/>
+              <w:keepNext w:val="1"/>
+              <w:keepLines w:val="1"/>
+            </w:pPr>
+            <w:r>
+              <w:rPr/>
+              <w:t>For Yukon First Nation / Indigenous government or group</w:t>
+            </w:r>
+          </w:p>
+        </w:tc>
+      </w:tr>
+      <w:tr>
+        <w:trPr>
+          <w:trHeight w:val="300"/>
+        </w:trPr>
+        <w:tc>
+          <w:tcPr>
+            <w:tcW w:w="4680" w:type="dxa"/>
+            <w:tcBorders>
+              <w:bottom w:val="single" w:color="000000" w:themeColor="text1" w:sz="12"/>
+            </w:tcBorders>
+            <w:tcMar/>
+          </w:tcPr>
+          <w:p>
+            <w:pPr>
+              <w:pStyle w:val="Normal"/>
+              <w:keepNext w:val="1"/>
+              <w:keepLines w:val="1"/>
+            </w:pPr>
+          </w:p>
+        </w:tc>
+        <w:tc>
+          <w:tcPr>
+            <w:tcW w:w="4680" w:type="dxa"/>
+            <w:tcBorders>
+              <w:bottom w:val="single" w:color="000000" w:themeColor="text1" w:sz="12"/>
+            </w:tcBorders>
+            <w:tcMar/>
+          </w:tcPr>
+          <w:p>
+            <w:pPr>
+              <w:pStyle w:val="Normal"/>
+              <w:keepNext w:val="1"/>
+              <w:keepLines w:val="1"/>
+            </w:pPr>
+          </w:p>
+        </w:tc>
+      </w:tr>
+      <w:tr>
+        <w:trPr>
+          <w:trHeight w:val="300"/>
+        </w:trPr>
+        <w:tc>
+          <w:tcPr>
+            <w:tcW w:w="4680" w:type="dxa"/>
+            <w:tcBorders>
+              <w:top w:val="single" w:color="000000" w:themeColor="text1" w:sz="12"/>
+            </w:tcBorders>
+            <w:tcMar/>
+          </w:tcPr>
+          <w:p>
+            <w:pPr>
+              <w:pStyle w:val="Normal"/>
+              <w:keepNext w:val="1"/>
+              <w:keepLines w:val="1"/>
+            </w:pPr>
+            <w:r>
+              <w:rPr/>
+              <w:t>Signature</w:t>
+            </w:r>
+          </w:p>
+        </w:tc>
+        <w:tc>
+          <w:tcPr>
+            <w:tcW w:w="4680" w:type="dxa"/>
+            <w:tcBorders>
+              <w:top w:val="single" w:color="000000" w:themeColor="text1" w:sz="12"/>
+            </w:tcBorders>
+            <w:tcMar/>
+          </w:tcPr>
+          <w:p>
+            <w:pPr>
+              <w:pStyle w:val="Normal"/>
+              <w:keepNext w:val="1"/>
+              <w:keepLines w:val="1"/>
+            </w:pPr>
+            <w:r>
+              <w:rPr/>
+              <w:t>Date (MM-DD-YYYY)</w:t>
+            </w:r>
+          </w:p>
+        </w:tc>
+      </w:tr>
+    </w:tbl>
+    <w:p>
+      <w:pPr>
+        <w:keepNext w:val="1"/>
+        <w:keepLines w:val="1"/>
+      </w:pPr>
+    </w:p>
+    <w:tbl>
+      <w:tblPr>
+        <w:tblStyle w:val="TableGrid"/>
+        <w:tblW w:w="0" w:type="auto"/>
+        <w:tblBorders>
+          <w:top w:val="none" w:color="000000" w:themeColor="text1" w:sz="12"/>
+          <w:left w:val="none" w:color="000000" w:themeColor="text1" w:sz="12"/>
+          <w:bottom w:val="none" w:color="000000" w:themeColor="text1" w:sz="12"/>
+          <w:right w:val="none" w:color="000000" w:themeColor="text1" w:sz="12"/>
+          <w:insideH w:val="none" w:color="000000" w:themeColor="text1" w:sz="12"/>
+          <w:insideV w:val="none" w:color="000000" w:themeColor="text1" w:sz="12"/>
+        </w:tblBorders>
+        <w:tblLook w:val="06A0" w:firstRow="1" w:lastRow="0" w:firstColumn="1" w:lastColumn="0" w:noHBand="1" w:noVBand="1"/>
+      </w:tblPr>
+      <w:tblGrid>
+        <w:gridCol w:w="4680"/>
+        <w:gridCol w:w="4680"/>
+      </w:tblGrid>
+      <w:tr>
+        <w:trPr>
+          <w:trHeight w:val="300"/>
+        </w:trPr>
+        <w:tc>
+          <w:tcPr>
+            <w:tcW w:w="9360" w:type="dxa"/>
+            <w:gridSpan w:val="2"/>
+            <w:tcMar/>
+          </w:tcPr>
+          <w:p>
+            <w:pPr>
+              <w:pStyle w:val="Heading3"/>
+              <w:keepNext w:val="1"/>
+              <w:keepLines w:val="1"/>
+            </w:pPr>
+            <w:r>
+              <w:rPr/>
+              <w:t>For the Government of Yukon, {</w:t>
+            </w:r>
+            <w:r>
+              <w:rPr/>
+              <w:t>receiving_group_contact.title</w:t>
+            </w:r>
+            <w:r>
+              <w:rPr/>
+              <w:t>}</w:t>
+            </w:r>
+          </w:p>
+        </w:tc>
+      </w:tr>
+      <w:tr>
+        <w:trPr>
+          <w:trHeight w:val="300"/>
+        </w:trPr>
+        <w:tc>
+          <w:tcPr>
+            <w:tcW w:w="4680" w:type="dxa"/>
+            <w:tcBorders>
+              <w:bottom w:val="single" w:color="000000" w:themeColor="text1" w:sz="12"/>
+            </w:tcBorders>
+            <w:tcMar/>
+          </w:tcPr>
+          <w:p>
+            <w:pPr>
+              <w:pStyle w:val="Normal"/>
+              <w:keepNext w:val="1"/>
+              <w:keepLines w:val="1"/>
+            </w:pPr>
+          </w:p>
+        </w:tc>
+        <w:tc>
+          <w:tcPr>
+            <w:tcW w:w="4680" w:type="dxa"/>
+            <w:tcBorders>
+              <w:bottom w:val="single" w:color="000000" w:themeColor="text1" w:sz="12"/>
+            </w:tcBorders>
+            <w:tcMar/>
+          </w:tcPr>
+          <w:p>
+            <w:pPr>
+              <w:pStyle w:val="Normal"/>
+              <w:keepNext w:val="1"/>
+              <w:keepLines w:val="1"/>
+            </w:pPr>
+          </w:p>
+        </w:tc>
+      </w:tr>
+      <w:tr>
+        <w:trPr>
+          <w:trHeight w:val="300"/>
+        </w:trPr>
+        <w:tc>
+          <w:tcPr>
+            <w:tcW w:w="4680" w:type="dxa"/>
+            <w:tcBorders>
+              <w:top w:val="single" w:color="000000" w:themeColor="text1" w:sz="12"/>
+            </w:tcBorders>
+            <w:tcMar/>
+          </w:tcPr>
+          <w:p>
+            <w:pPr>
+              <w:pStyle w:val="Normal"/>
+              <w:keepNext w:val="1"/>
+              <w:keepLines w:val="1"/>
+            </w:pPr>
+            <w:r>
+              <w:rPr/>
+              <w:t>Signature</w:t>
+            </w:r>
+          </w:p>
+        </w:tc>
+        <w:tc>
+          <w:tcPr>
+            <w:tcW w:w="4680" w:type="dxa"/>
+            <w:tcBorders>
+              <w:top w:val="single" w:color="000000" w:themeColor="text1" w:sz="12"/>
+            </w:tcBorders>
+            <w:tcMar/>
+          </w:tcPr>
+          <w:p>
+            <w:pPr>
+              <w:pStyle w:val="Normal"/>
+              <w:keepNext w:val="1"/>
+              <w:keepLines w:val="1"/>
+            </w:pPr>
+            <w:r>
+              <w:rPr/>
+              <w:t>Date (MM-DD-YYYY)</w:t>
+            </w:r>
+          </w:p>
+        </w:tc>
+      </w:tr>
+    </w:tbl>
+    <w:p>
+      <w:pPr>
+        <w:pStyle w:val="Normal"/>
+        <w:keepNext w:val="1"/>
+        <w:keepLines w:val="1"/>
+      </w:pPr>
     </w:p>
     <w:sectPr>
       <w:pgSz w:w="12240" w:h="15840" w:orient="portrait"/>
       <w:pgMar w:top="1440" w:right="1440" w:bottom="1440" w:left="1440" w:header="720" w:footer="720" w:gutter="0"/>
       <w:cols w:space="720"/>
       <w:docGrid w:linePitch="360"/>
-      <w:footerReference w:type="default" r:id="R52d9f0b13f1a4db3"/>
+      <w:footerReference w:type="default" r:id="R892cbe9cd11842b5"/>
     </w:sectPr>
   </w:body>
 </w:document>
@@ -4174,7 +4582,7 @@
     <w:uiPriority w:val="0"/>
     <w:name w:val="Normal"/>
     <w:qFormat/>
-    <w:rsid w:val="23F27E10"/>
+    <w:rsid w:val="55B8985B"/>
     <w:rPr>
       <w:sz w:val="22"/>
       <w:szCs w:val="22"/>
@@ -4213,7 +4621,7 @@
     <w:basedOn w:val="Normal"/>
     <w:next w:val="Normal"/>
     <w:qFormat/>
-    <w:rsid w:val="23F27E10"/>
+    <w:rsid w:val="55B8985B"/>
     <w:rPr>
       <w:rFonts w:ascii="Aptos Display" w:hAnsi="Aptos Display" w:asciiTheme="majorAscii" w:hAnsiTheme="majorAscii" w:eastAsiaTheme="majorEastAsia" w:cstheme="majorBidi"/>
       <w:sz w:val="56"/>
@@ -4229,7 +4637,7 @@
     <w:name w:val="List Paragraph"/>
     <w:basedOn w:val="Normal"/>
     <w:qFormat/>
-    <w:rsid w:val="23F27E10"/>
+    <w:rsid w:val="55B8985B"/>
     <w:pPr>
       <w:spacing/>
       <w:ind w:left="720"/>
@@ -4243,7 +4651,7 @@
     <w:next w:val="Normal"/>
     <w:link w:val="Heading1Char"/>
     <w:qFormat/>
-    <w:rsid w:val="23F27E10"/>
+    <w:rsid w:val="55B8985B"/>
     <w:rPr>
       <w:rFonts w:ascii="Aptos Display" w:hAnsi="Aptos Display" w:asciiTheme="majorAscii" w:hAnsiTheme="majorAscii" w:eastAsiaTheme="majorEastAsia" w:cstheme="majorBidi"/>
       <w:b w:val="1"/>
@@ -4264,7 +4672,7 @@
     <w:name w:val="Heading 1 Char"/>
     <w:basedOn w:val="DefaultParagraphFont"/>
     <w:link w:val="Heading1"/>
-    <w:rsid w:val="23F27E10"/>
+    <w:rsid w:val="55B8985B"/>
     <w:rPr>
       <w:rFonts w:ascii="Aptos Display" w:hAnsi="Aptos Display" w:eastAsia="" w:cs="" w:asciiTheme="majorAscii" w:hAnsiTheme="majorAscii" w:eastAsiaTheme="majorEastAsia" w:cstheme="majorBidi"/>
       <w:b w:val="1"/>
@@ -4280,7 +4688,7 @@
     <w:next w:val="Normal"/>
     <w:unhideWhenUsed/>
     <w:qFormat/>
-    <w:rsid w:val="23F27E10"/>
+    <w:rsid w:val="55B8985B"/>
     <w:rPr>
       <w:rFonts w:ascii="Aptos Display" w:hAnsi="Aptos Display" w:asciiTheme="majorAscii" w:hAnsiTheme="majorAscii" w:eastAsiaTheme="majorEastAsia" w:cstheme="majorBidi"/>
       <w:b w:val="1"/>
@@ -4302,7 +4710,7 @@
     <w:basedOn w:val="Normal"/>
     <w:next w:val="Normal"/>
     <w:qFormat/>
-    <w:rsid w:val="23F27E10"/>
+    <w:rsid w:val="55B8985B"/>
     <w:rPr>
       <w:rFonts w:eastAsiaTheme="majorEastAsia" w:cstheme="majorBidi"/>
       <w:sz w:val="28"/>
@@ -4314,7 +4722,7 @@
     <w:name w:val="Subtle Reference"/>
     <w:basedOn w:val="DefaultParagraphFont"/>
     <w:qFormat/>
-    <w:rsid w:val="23F27E10"/>
+    <w:rsid w:val="55B8985B"/>
     <w:rPr>
       <w:rFonts w:ascii="Nunito Sans" w:hAnsi="Nunito Sans" w:eastAsia="Nunito Sans" w:cs="Nunito Sans"/>
       <w:b w:val="0"/>
@@ -4338,7 +4746,7 @@
     <w:unhideWhenUsed/>
     <w:link w:val="Heading3Char"/>
     <w:qFormat/>
-    <w:rsid w:val="23F27E10"/>
+    <w:rsid w:val="55B8985B"/>
     <w:rPr>
       <w:rFonts w:eastAsiaTheme="majorEastAsia" w:cstheme="majorBidi"/>
       <w:b w:val="1"/>
@@ -4361,7 +4769,7 @@
     <w:unhideWhenUsed/>
     <w:link w:val="Heading4Char"/>
     <w:qFormat/>
-    <w:rsid w:val="23F27E10"/>
+    <w:rsid w:val="55B8985B"/>
     <w:rPr>
       <w:sz w:val="28"/>
       <w:szCs w:val="28"/>
@@ -4375,7 +4783,7 @@
     <w:unhideWhenUsed/>
     <w:link w:val="Heading5Char"/>
     <w:qFormat/>
-    <w:rsid w:val="23F27E10"/>
+    <w:rsid w:val="55B8985B"/>
     <w:rPr>
       <w:rFonts w:eastAsiaTheme="majorEastAsia" w:cstheme="majorBidi"/>
     </w:rPr>
@@ -4394,7 +4802,7 @@
     <w:unhideWhenUsed/>
     <w:link w:val="Heading6Char"/>
     <w:qFormat/>
-    <w:rsid w:val="23F27E10"/>
+    <w:rsid w:val="55B8985B"/>
     <w:rPr>
       <w:rFonts w:eastAsiaTheme="majorEastAsia" w:cstheme="majorBidi"/>
       <w:i w:val="1"/>
@@ -4415,7 +4823,7 @@
     <w:unhideWhenUsed/>
     <w:link w:val="Heading7Char"/>
     <w:qFormat/>
-    <w:rsid w:val="23F27E10"/>
+    <w:rsid w:val="55B8985B"/>
     <w:rPr>
       <w:rFonts w:eastAsiaTheme="majorEastAsia" w:cstheme="majorBidi"/>
     </w:rPr>
@@ -4434,7 +4842,7 @@
     <w:unhideWhenUsed/>
     <w:link w:val="Heading8Char"/>
     <w:qFormat/>
-    <w:rsid w:val="23F27E10"/>
+    <w:rsid w:val="55B8985B"/>
     <w:rPr>
       <w:rFonts w:eastAsiaTheme="majorEastAsia" w:cstheme="majorBidi"/>
       <w:i w:val="1"/>
@@ -4455,7 +4863,7 @@
     <w:unhideWhenUsed/>
     <w:link w:val="Heading9Char"/>
     <w:qFormat/>
-    <w:rsid w:val="23F27E10"/>
+    <w:rsid w:val="55B8985B"/>
     <w:rPr>
       <w:rFonts w:eastAsiaTheme="majorEastAsia" w:cstheme="majorBidi"/>
     </w:rPr>
@@ -4495,7 +4903,7 @@
     <w:next w:val="Normal"/>
     <w:link w:val="QuoteChar"/>
     <w:qFormat/>
-    <w:rsid w:val="23F27E10"/>
+    <w:rsid w:val="55B8985B"/>
     <w:rPr>
       <w:i w:val="1"/>
       <w:iCs w:val="1"/>
@@ -4512,7 +4920,7 @@
     <w:next w:val="Normal"/>
     <w:link w:val="IntenseQuoteChar"/>
     <w:qFormat/>
-    <w:rsid w:val="23F27E10"/>
+    <w:rsid w:val="55B8985B"/>
     <w:rPr>
       <w:i w:val="1"/>
       <w:iCs w:val="1"/>
@@ -4528,7 +4936,7 @@
     <w:name w:val="Intense Reference"/>
     <w:basedOn w:val="Strong"/>
     <w:qFormat/>
-    <w:rsid w:val="23F27E10"/>
+    <w:rsid w:val="55B8985B"/>
     <w:rPr>
       <w:rFonts w:ascii="Aptos" w:hAnsi="Aptos" w:eastAsia="" w:cs="" w:asciiTheme="minorAscii" w:hAnsiTheme="minorAscii" w:eastAsiaTheme="minorEastAsia" w:cstheme="minorBidi"/>
       <w:sz w:val="32"/>
@@ -4552,7 +4960,7 @@
     <w:name w:val="Heading 3 Char"/>
     <w:basedOn w:val="DefaultParagraphFont"/>
     <w:link w:val="Heading3"/>
-    <w:rsid w:val="23F27E10"/>
+    <w:rsid w:val="55B8985B"/>
     <w:rPr>
       <w:rFonts w:ascii="Aptos" w:hAnsi="Aptos" w:eastAsia="" w:cs="" w:asciiTheme="minorAscii" w:hAnsiTheme="minorAscii" w:eastAsiaTheme="majorEastAsia" w:cstheme="majorBidi"/>
       <w:b w:val="1"/>
@@ -4566,7 +4974,7 @@
     <w:name w:val="Heading 4 Char"/>
     <w:basedOn w:val="Normal"/>
     <w:link w:val="Heading4"/>
-    <w:rsid w:val="23F27E10"/>
+    <w:rsid w:val="55B8985B"/>
     <w:rPr>
       <w:sz w:val="28"/>
       <w:szCs w:val="28"/>
@@ -4678,7 +5086,7 @@
     <w:basedOn w:val="Normal"/>
     <w:unhideWhenUsed/>
     <w:link w:val="FooterChar"/>
-    <w:rsid w:val="23F27E10"/>
+    <w:rsid w:val="55B8985B"/>
     <w:pPr>
       <w:spacing w:after="0"/>
     </w:pPr>
@@ -4696,7 +5104,7 @@
     <w:basedOn w:val="Normal"/>
     <w:unhideWhenUsed/>
     <w:link w:val="HeaderChar"/>
-    <w:rsid w:val="23F27E10"/>
+    <w:rsid w:val="55B8985B"/>
     <w:pPr>
       <w:spacing w:after="0"/>
     </w:pPr>
@@ -4735,7 +5143,7 @@
     <w:name w:val="Strong"/>
     <w:basedOn w:val="DefaultParagraphFont"/>
     <w:qFormat/>
-    <w:rsid w:val="23F27E10"/>
+    <w:rsid w:val="55B8985B"/>
     <w:rPr>
       <w:b w:val="1"/>
       <w:bCs w:val="1"/>

</xml_diff>

<commit_message>
:bug: Remove some duplicated content in acknowledgement template.
</commit_message>
<xml_diff>
--- a/api/src/templates/information-sharing-agreements/acknowledgement-template.docx
+++ b/api/src/templates/information-sharing-agreements/acknowledgement-template.docx
@@ -3140,165 +3140,6 @@
         <w:rPr/>
         <w:t>In the event a designated contact is no longer available due to turnover or unforeseen circumstances; The responsibilities will be upheld by their direct supervisor. This process will continue advancing to the next level of supervision until this agreement is amended with another designated contact.</w:t>
       </w:r>
-    </w:p>
-    <w:p xmlns:wp14="http://schemas.microsoft.com/office/word/2010/wordml" wp14:paraId="7B677F59" wp14:textId="3E7DBE76">
-      <w:pPr>
-        <w:pStyle w:val="Normal"/>
-      </w:pPr>
-      <w:r>
-        <w:rPr/>
-        <w:t xml:space="preserve">Name, Title </w:t>
-      </w:r>
-      <w:r>
-        <w:tab/>
-      </w:r>
-      <w:r>
-        <w:tab/>
-      </w:r>
-      <w:r>
-        <w:tab/>
-      </w:r>
-      <w:r>
-        <w:tab/>
-      </w:r>
-      <w:r>
-        <w:tab/>
-      </w:r>
-      <w:r>
-        <w:tab/>
-      </w:r>
-      <w:r>
-        <w:rPr/>
-        <w:t xml:space="preserve">Name, Title </w:t>
-      </w:r>
-      <w:r>
-        <w:br/>
-      </w:r>
-      <w:r>
-        <w:rPr/>
-        <w:t xml:space="preserve">YFN Government </w:t>
-      </w:r>
-      <w:r>
-        <w:tab/>
-      </w:r>
-      <w:r>
-        <w:tab/>
-      </w:r>
-      <w:r>
-        <w:tab/>
-      </w:r>
-      <w:r>
-        <w:tab/>
-      </w:r>
-      <w:r>
-        <w:tab/>
-      </w:r>
-      <w:r>
-        <w:rPr/>
-        <w:t xml:space="preserve">YG </w:t>
-      </w:r>
-      <w:r>
-        <w:rPr/>
-        <w:t>-Choose</w:t>
-      </w:r>
-      <w:r>
-        <w:rPr/>
-        <w:t xml:space="preserve"> an item</w:t>
-      </w:r>
-      <w:r>
-        <w:rPr/>
-        <w:t xml:space="preserve">.  </w:t>
-      </w:r>
-    </w:p>
-    <w:p xmlns:wp14="http://schemas.microsoft.com/office/word/2010/wordml" wp14:paraId="7ACEC4F0" wp14:textId="4AF2934E">
-      <w:pPr>
-        <w:pStyle w:val="Normal"/>
-      </w:pPr>
-      <w:r>
-        <w:rPr/>
-        <w:t xml:space="preserve">Department (if </w:t>
-      </w:r>
-      <w:r>
-        <w:rPr/>
-        <w:t>applicable)</w:t>
-      </w:r>
-      <w:r>
-        <w:tab/>
-      </w:r>
-      <w:r>
-        <w:tab/>
-      </w:r>
-      <w:r>
-        <w:tab/>
-      </w:r>
-      <w:r>
-        <w:tab/>
-      </w:r>
-      <w:r>
-        <w:rPr/>
-        <w:t xml:space="preserve">Division / Branch </w:t>
-      </w:r>
-      <w:r>
-        <w:br/>
-      </w:r>
-      <w:r>
-        <w:rPr/>
-        <w:t>(867) phone number</w:t>
-      </w:r>
-      <w:r>
-        <w:tab/>
-      </w:r>
-      <w:r>
-        <w:tab/>
-      </w:r>
-      <w:r>
-        <w:tab/>
-      </w:r>
-      <w:r>
-        <w:tab/>
-      </w:r>
-      <w:r>
-        <w:tab/>
-      </w:r>
-      <w:r>
-        <w:rPr/>
-        <w:t>(</w:t>
-      </w:r>
-      <w:r>
-        <w:rPr/>
-        <w:t xml:space="preserve">867) phone number </w:t>
-      </w:r>
-      <w:r>
-        <w:br/>
-      </w:r>
-      <w:r>
-        <w:rPr/>
-        <w:t xml:space="preserve">Email: example@example.ca </w:t>
-      </w:r>
-      <w:r>
-        <w:tab/>
-      </w:r>
-      <w:r>
-        <w:tab/>
-      </w:r>
-      <w:r>
-        <w:tab/>
-      </w:r>
-      <w:r>
-        <w:tab/>
-      </w:r>
-      <w:r>
-        <w:rPr/>
-        <w:t xml:space="preserve">Email: </w:t>
-      </w:r>
-      <w:hyperlink r:id="R9c796cb057e74008">
-        <w:r>
-          <w:rPr>
-            <w:rStyle w:val="Hyperlink"/>
-          </w:rPr>
-          <w:t>example@example.ca</w:t>
-        </w:r>
-      </w:hyperlink>
     </w:p>
     <w:tbl>
       <w:tblPr>

</xml_diff>

<commit_message>
:pencil: Fix type on acknowledgement template.
</commit_message>
<xml_diff>
--- a/api/src/templates/information-sharing-agreements/acknowledgement-template.docx
+++ b/api/src/templates/information-sharing-agreements/acknowledgement-template.docx
@@ -462,6 +462,7 @@
             <w:pPr>
               <w:pStyle w:val="Heading3"/>
               <w:widowControl/>
+              <w:suppressAutoHyphens w:val="true"/>
               <w:spacing w:lineRule="auto" w:line="240" w:before="160" w:after="80"/>
               <w:jc w:val="start"/>
               <w:rPr>
@@ -493,6 +494,7 @@
             <w:pPr>
               <w:pStyle w:val="Heading3"/>
               <w:widowControl/>
+              <w:suppressAutoHyphens w:val="true"/>
               <w:spacing w:lineRule="auto" w:line="240" w:before="160" w:after="80"/>
               <w:jc w:val="start"/>
               <w:rPr>
@@ -529,6 +531,7 @@
             <w:pPr>
               <w:pStyle w:val="Normal"/>
               <w:widowControl/>
+              <w:suppressAutoHyphens w:val="true"/>
               <w:spacing w:lineRule="auto" w:line="240" w:before="0" w:after="0"/>
               <w:jc w:val="start"/>
               <w:rPr>
@@ -561,6 +564,7 @@
             <w:pPr>
               <w:pStyle w:val="Normal"/>
               <w:widowControl/>
+              <w:suppressAutoHyphens w:val="true"/>
               <w:spacing w:lineRule="auto" w:line="240" w:before="0" w:after="0"/>
               <w:jc w:val="start"/>
               <w:rPr>
@@ -598,6 +602,7 @@
             <w:pPr>
               <w:pStyle w:val="Normal"/>
               <w:widowControl/>
+              <w:suppressAutoHyphens w:val="true"/>
               <w:spacing w:lineRule="auto" w:line="240" w:before="0" w:after="0"/>
               <w:jc w:val="start"/>
               <w:rPr>
@@ -630,6 +635,7 @@
             <w:pPr>
               <w:pStyle w:val="Normal"/>
               <w:widowControl/>
+              <w:suppressAutoHyphens w:val="true"/>
               <w:spacing w:lineRule="auto" w:line="240" w:before="0" w:after="0"/>
               <w:jc w:val="start"/>
               <w:rPr>
@@ -667,6 +673,7 @@
             <w:pPr>
               <w:pStyle w:val="Normal"/>
               <w:widowControl/>
+              <w:suppressAutoHyphens w:val="true"/>
               <w:spacing w:lineRule="auto" w:line="240" w:before="0" w:after="0"/>
               <w:jc w:val="start"/>
               <w:rPr>
@@ -699,6 +706,7 @@
             <w:pPr>
               <w:pStyle w:val="Normal"/>
               <w:widowControl/>
+              <w:suppressAutoHyphens w:val="true"/>
               <w:spacing w:lineRule="auto" w:line="240" w:before="0" w:after="0"/>
               <w:jc w:val="start"/>
               <w:rPr>
@@ -736,6 +744,7 @@
             <w:pPr>
               <w:pStyle w:val="Normal"/>
               <w:widowControl/>
+              <w:suppressAutoHyphens w:val="true"/>
               <w:spacing w:lineRule="auto" w:line="240" w:before="0" w:after="0"/>
               <w:jc w:val="start"/>
               <w:rPr>
@@ -768,6 +777,7 @@
             <w:pPr>
               <w:pStyle w:val="Normal"/>
               <w:widowControl/>
+              <w:suppressAutoHyphens w:val="true"/>
               <w:spacing w:lineRule="auto" w:line="240" w:before="0" w:after="0"/>
               <w:jc w:val="start"/>
               <w:rPr>
@@ -805,6 +815,7 @@
             <w:pPr>
               <w:pStyle w:val="Normal"/>
               <w:widowControl/>
+              <w:suppressAutoHyphens w:val="true"/>
               <w:spacing w:lineRule="auto" w:line="240" w:before="0" w:after="0"/>
               <w:jc w:val="start"/>
               <w:rPr>
@@ -836,6 +847,7 @@
             <w:pPr>
               <w:pStyle w:val="Normal"/>
               <w:widowControl/>
+              <w:suppressAutoHyphens w:val="true"/>
               <w:spacing w:lineRule="auto" w:line="240" w:before="0" w:after="0"/>
               <w:jc w:val="start"/>
               <w:rPr>
@@ -873,6 +885,7 @@
             <w:pPr>
               <w:pStyle w:val="Normal"/>
               <w:widowControl/>
+              <w:suppressAutoHyphens w:val="true"/>
               <w:spacing w:lineRule="auto" w:line="240" w:before="0" w:after="0"/>
               <w:jc w:val="start"/>
               <w:rPr>
@@ -904,6 +917,7 @@
             <w:pPr>
               <w:pStyle w:val="Normal"/>
               <w:widowControl/>
+              <w:suppressAutoHyphens w:val="true"/>
               <w:spacing w:lineRule="auto" w:line="240" w:before="0" w:after="0"/>
               <w:jc w:val="start"/>
               <w:rPr>
@@ -1502,7 +1516,6 @@
         <w:pStyle w:val="Normal"/>
         <w:keepNext w:val="true"/>
         <w:keepLines/>
-        <w:pBdr/>
         <w:rPr/>
       </w:pPr>
       <w:r>
@@ -1630,7 +1643,6 @@
         <w:pStyle w:val="Normal"/>
         <w:keepNext w:val="true"/>
         <w:keepLines/>
-        <w:pBdr/>
         <w:rPr/>
       </w:pPr>
       <w:r>
@@ -1741,7 +1753,6 @@
         <w:pStyle w:val="Normal"/>
         <w:keepNext w:val="true"/>
         <w:keepLines/>
-        <w:pBdr/>
         <w:rPr/>
       </w:pPr>
       <w:r>
@@ -1864,7 +1875,6 @@
     <w:p>
       <w:pPr>
         <w:pStyle w:val="Normal"/>
-        <w:pBdr/>
         <w:rPr/>
       </w:pPr>
       <w:r>
@@ -2004,6 +2014,7 @@
             <w:pPr>
               <w:pStyle w:val="Normal"/>
               <w:widowControl/>
+              <w:suppressAutoHyphens w:val="true"/>
               <w:spacing w:lineRule="auto" w:line="240" w:before="0" w:after="0"/>
               <w:jc w:val="start"/>
               <w:rPr>
@@ -2036,6 +2047,7 @@
             <w:pPr>
               <w:pStyle w:val="Normal"/>
               <w:widowControl/>
+              <w:suppressAutoHyphens w:val="true"/>
               <w:spacing w:lineRule="auto" w:line="240" w:before="0" w:after="0"/>
               <w:jc w:val="start"/>
               <w:rPr>
@@ -2073,6 +2085,7 @@
             <w:pPr>
               <w:pStyle w:val="Normal"/>
               <w:widowControl/>
+              <w:suppressAutoHyphens w:val="true"/>
               <w:spacing w:lineRule="auto" w:line="240" w:before="0" w:after="0"/>
               <w:jc w:val="start"/>
               <w:rPr>
@@ -2105,6 +2118,7 @@
             <w:pPr>
               <w:pStyle w:val="Normal"/>
               <w:widowControl/>
+              <w:suppressAutoHyphens w:val="true"/>
               <w:spacing w:lineRule="auto" w:line="240" w:before="0" w:after="0"/>
               <w:jc w:val="start"/>
               <w:rPr>
@@ -2142,6 +2156,7 @@
             <w:pPr>
               <w:pStyle w:val="Normal"/>
               <w:widowControl/>
+              <w:suppressAutoHyphens w:val="true"/>
               <w:spacing w:lineRule="auto" w:line="240" w:before="0" w:after="0"/>
               <w:jc w:val="start"/>
               <w:rPr>
@@ -2174,6 +2189,7 @@
             <w:pPr>
               <w:pStyle w:val="Normal"/>
               <w:widowControl/>
+              <w:suppressAutoHyphens w:val="true"/>
               <w:spacing w:lineRule="auto" w:line="240" w:before="0" w:after="0"/>
               <w:jc w:val="start"/>
               <w:rPr>
@@ -2195,6 +2211,7 @@
             <w:pPr>
               <w:pStyle w:val="Normal"/>
               <w:widowControl/>
+              <w:suppressAutoHyphens w:val="true"/>
               <w:spacing w:lineRule="auto" w:line="240" w:before="0" w:after="0"/>
               <w:jc w:val="start"/>
               <w:rPr>
@@ -2231,6 +2248,7 @@
             <w:pPr>
               <w:pStyle w:val="Normal"/>
               <w:widowControl/>
+              <w:suppressAutoHyphens w:val="true"/>
               <w:spacing w:lineRule="auto" w:line="240" w:before="0" w:after="0"/>
               <w:jc w:val="start"/>
               <w:rPr>
@@ -2239,6 +2257,14 @@
                 <w:lang w:val="en-US" w:eastAsia="ja-JP" w:bidi="ar-SA"/>
               </w:rPr>
             </w:pPr>
+            <w:r>
+              <w:rPr>
+                <w:rFonts w:eastAsia="" w:cs=""/>
+                <w:kern w:val="0"/>
+                <w:lang w:val="en-US" w:eastAsia="ja-JP" w:bidi="ar-SA"/>
+              </w:rPr>
+              <w:t>(</w:t>
+            </w:r>
             <w:r>
               <w:rPr>
                 <w:rFonts w:eastAsia="" w:cs=""/>
@@ -2263,6 +2289,7 @@
             <w:pPr>
               <w:pStyle w:val="Normal"/>
               <w:widowControl/>
+              <w:suppressAutoHyphens w:val="true"/>
               <w:spacing w:lineRule="auto" w:line="240" w:before="0" w:after="0"/>
               <w:jc w:val="start"/>
               <w:rPr>
@@ -2300,6 +2327,7 @@
             <w:pPr>
               <w:pStyle w:val="Normal"/>
               <w:widowControl/>
+              <w:suppressAutoHyphens w:val="true"/>
               <w:spacing w:lineRule="auto" w:line="240" w:before="0" w:after="0"/>
               <w:jc w:val="start"/>
               <w:rPr>
@@ -2332,6 +2360,7 @@
             <w:pPr>
               <w:pStyle w:val="Normal"/>
               <w:widowControl/>
+              <w:suppressAutoHyphens w:val="true"/>
               <w:spacing w:lineRule="auto" w:line="240" w:before="0" w:after="0"/>
               <w:jc w:val="start"/>
               <w:rPr>
@@ -2425,6 +2454,7 @@
               <w:keepNext w:val="true"/>
               <w:keepLines/>
               <w:widowControl/>
+              <w:suppressAutoHyphens w:val="true"/>
               <w:spacing w:lineRule="auto" w:line="240" w:before="160" w:after="80"/>
               <w:jc w:val="start"/>
               <w:rPr>
@@ -2463,6 +2493,7 @@
               <w:keepNext w:val="true"/>
               <w:keepLines/>
               <w:widowControl/>
+              <w:suppressAutoHyphens w:val="true"/>
               <w:spacing w:lineRule="auto" w:line="240" w:before="0" w:after="0"/>
               <w:jc w:val="start"/>
               <w:rPr>
@@ -2496,6 +2527,7 @@
               <w:keepNext w:val="true"/>
               <w:keepLines/>
               <w:widowControl/>
+              <w:suppressAutoHyphens w:val="true"/>
               <w:spacing w:lineRule="auto" w:line="240" w:before="0" w:after="0"/>
               <w:jc w:val="start"/>
               <w:rPr>
@@ -2534,6 +2566,7 @@
               <w:keepNext w:val="true"/>
               <w:keepLines/>
               <w:widowControl/>
+              <w:suppressAutoHyphens w:val="true"/>
               <w:spacing w:lineRule="auto" w:line="240" w:before="0" w:after="0"/>
               <w:jc w:val="start"/>
               <w:rPr>
@@ -2568,6 +2601,7 @@
               <w:keepNext w:val="true"/>
               <w:keepLines/>
               <w:widowControl/>
+              <w:suppressAutoHyphens w:val="true"/>
               <w:spacing w:lineRule="auto" w:line="240" w:before="0" w:after="0"/>
               <w:jc w:val="start"/>
               <w:rPr>
@@ -2639,6 +2673,7 @@
               <w:keepNext w:val="true"/>
               <w:keepLines/>
               <w:widowControl/>
+              <w:suppressAutoHyphens w:val="true"/>
               <w:spacing w:lineRule="auto" w:line="240" w:before="160" w:after="80"/>
               <w:jc w:val="start"/>
               <w:rPr>
@@ -2677,6 +2712,7 @@
               <w:keepNext w:val="true"/>
               <w:keepLines/>
               <w:widowControl/>
+              <w:suppressAutoHyphens w:val="true"/>
               <w:spacing w:lineRule="auto" w:line="240" w:before="0" w:after="0"/>
               <w:jc w:val="start"/>
               <w:rPr>
@@ -2710,6 +2746,7 @@
               <w:keepNext w:val="true"/>
               <w:keepLines/>
               <w:widowControl/>
+              <w:suppressAutoHyphens w:val="true"/>
               <w:spacing w:lineRule="auto" w:line="240" w:before="0" w:after="0"/>
               <w:jc w:val="start"/>
               <w:rPr>
@@ -2748,6 +2785,7 @@
               <w:keepNext w:val="true"/>
               <w:keepLines/>
               <w:widowControl/>
+              <w:suppressAutoHyphens w:val="true"/>
               <w:spacing w:lineRule="auto" w:line="240" w:before="0" w:after="0"/>
               <w:jc w:val="start"/>
               <w:rPr>
@@ -2782,6 +2820,7 @@
               <w:keepNext w:val="true"/>
               <w:keepLines/>
               <w:widowControl/>
+              <w:suppressAutoHyphens w:val="true"/>
               <w:spacing w:lineRule="auto" w:line="240" w:before="0" w:after="0"/>
               <w:jc w:val="start"/>
               <w:rPr>
@@ -2862,8 +2901,8 @@
       <w:tblLook w:val="06a0" w:noHBand="1" w:noVBand="1" w:firstColumn="1" w:lastRow="0" w:lastColumn="0" w:firstRow="1"/>
     </w:tblPr>
     <w:tblGrid>
-      <w:gridCol w:w="1259"/>
-      <w:gridCol w:w="6886"/>
+      <w:gridCol w:w="1258"/>
+      <w:gridCol w:w="6887"/>
       <w:gridCol w:w="1215"/>
     </w:tblGrid>
     <w:tr>
@@ -2872,13 +2911,14 @@
       </w:trPr>
       <w:tc>
         <w:tcPr>
-          <w:tcW w:w="1259" w:type="dxa"/>
+          <w:tcW w:w="1258" w:type="dxa"/>
           <w:tcBorders/>
         </w:tcPr>
         <w:p>
           <w:pPr>
             <w:pStyle w:val="Header"/>
             <w:widowControl/>
+            <w:suppressAutoHyphens w:val="true"/>
             <w:bidi w:val="0"/>
             <w:spacing w:lineRule="auto" w:line="278" w:before="0" w:after="0"/>
             <w:ind w:start="-115"/>
@@ -2901,13 +2941,14 @@
       </w:tc>
       <w:tc>
         <w:tcPr>
-          <w:tcW w:w="6886" w:type="dxa"/>
+          <w:tcW w:w="6887" w:type="dxa"/>
           <w:tcBorders/>
         </w:tcPr>
         <w:p>
           <w:pPr>
             <w:pStyle w:val="Header"/>
             <w:widowControl/>
+            <w:suppressAutoHyphens w:val="true"/>
             <w:bidi w:val="0"/>
             <w:spacing w:lineRule="auto" w:line="278" w:before="0" w:after="0"/>
             <w:jc w:val="center"/>
@@ -2936,6 +2977,7 @@
           <w:pPr>
             <w:pStyle w:val="Header"/>
             <w:widowControl/>
+            <w:suppressAutoHyphens w:val="true"/>
             <w:bidi w:val="0"/>
             <w:spacing w:lineRule="auto" w:line="278" w:before="0" w:after="0"/>
             <w:ind w:end="-115"/>
@@ -3077,8 +3119,8 @@
       <w:tblLook w:val="06a0" w:noHBand="1" w:noVBand="1" w:firstColumn="1" w:lastRow="0" w:lastColumn="0" w:firstRow="1"/>
     </w:tblPr>
     <w:tblGrid>
-      <w:gridCol w:w="1259"/>
-      <w:gridCol w:w="6886"/>
+      <w:gridCol w:w="1258"/>
+      <w:gridCol w:w="6887"/>
       <w:gridCol w:w="1215"/>
     </w:tblGrid>
     <w:tr>
@@ -3087,13 +3129,14 @@
       </w:trPr>
       <w:tc>
         <w:tcPr>
-          <w:tcW w:w="1259" w:type="dxa"/>
+          <w:tcW w:w="1258" w:type="dxa"/>
           <w:tcBorders/>
         </w:tcPr>
         <w:p>
           <w:pPr>
             <w:pStyle w:val="Header"/>
             <w:widowControl/>
+            <w:suppressAutoHyphens w:val="true"/>
             <w:bidi w:val="0"/>
             <w:spacing w:lineRule="auto" w:line="278" w:before="0" w:after="0"/>
             <w:ind w:start="-115"/>
@@ -3116,13 +3159,14 @@
       </w:tc>
       <w:tc>
         <w:tcPr>
-          <w:tcW w:w="6886" w:type="dxa"/>
+          <w:tcW w:w="6887" w:type="dxa"/>
           <w:tcBorders/>
         </w:tcPr>
         <w:p>
           <w:pPr>
             <w:pStyle w:val="Header"/>
             <w:widowControl/>
+            <w:suppressAutoHyphens w:val="true"/>
             <w:bidi w:val="0"/>
             <w:spacing w:lineRule="auto" w:line="278" w:before="0" w:after="0"/>
             <w:jc w:val="center"/>
@@ -3151,6 +3195,7 @@
           <w:pPr>
             <w:pStyle w:val="Header"/>
             <w:widowControl/>
+            <w:suppressAutoHyphens w:val="true"/>
             <w:bidi w:val="0"/>
             <w:spacing w:lineRule="auto" w:line="278" w:before="0" w:after="0"/>
             <w:ind w:end="-115"/>
@@ -4044,6 +4089,7 @@
     <w:rsid w:val="55b8985b"/>
     <w:pPr>
       <w:widowControl/>
+      <w:suppressAutoHyphens w:val="true"/>
       <w:bidi w:val="0"/>
       <w:spacing w:lineRule="auto" w:line="278" w:before="0" w:after="160"/>
       <w:jc w:val="start"/>

</xml_diff>